<commit_message>
Updated Documentation & Poster Illustration
- Formatted References
- Updated Table of Contents
- Updated Poster In Adbobe illustrator
</commit_message>
<xml_diff>
--- a/Documentation/Connected Housing Solutions Documentation.docx
+++ b/Documentation/Connected Housing Solutions Documentation.docx
@@ -1202,6 +1202,12 @@
                 <w:lang w:val="en-US"/>
               </w:rPr>
             </w:pPr>
+            <w:r>
+              <w:rPr>
+                <w:lang w:val="en-US"/>
+              </w:rPr>
+              <w:t>11</w:t>
+            </w:r>
           </w:p>
         </w:tc>
       </w:tr>
@@ -1262,7 +1268,7 @@
               <w:pStyle w:val="Normal1"/>
               <w:widowControl w:val="0"/>
               <w:spacing w:line="240" w:lineRule="auto"/>
-              <w:jc w:val="center"/>
+              <w:jc w:val="right"/>
               <w:rPr>
                 <w:lang w:val="en-US"/>
               </w:rPr>
@@ -1272,6 +1278,12 @@
                 <w:lang w:val="en-US"/>
               </w:rPr>
               <w:t xml:space="preserve"> </w:t>
+            </w:r>
+            <w:r>
+              <w:rPr>
+                <w:lang w:val="en-US"/>
+              </w:rPr>
+              <w:t>11 - 12</w:t>
             </w:r>
           </w:p>
         </w:tc>
@@ -1359,6 +1371,12 @@
                 <w:lang w:val="en-US"/>
               </w:rPr>
             </w:pPr>
+            <w:r>
+              <w:rPr>
+                <w:lang w:val="en-US"/>
+              </w:rPr>
+              <w:t>12</w:t>
+            </w:r>
           </w:p>
         </w:tc>
       </w:tr>
@@ -1424,6 +1442,12 @@
                 <w:lang w:val="en-US"/>
               </w:rPr>
             </w:pPr>
+            <w:r>
+              <w:rPr>
+                <w:lang w:val="en-US"/>
+              </w:rPr>
+              <w:t>12 - 15</w:t>
+            </w:r>
           </w:p>
         </w:tc>
       </w:tr>
@@ -1489,6 +1513,12 @@
                 <w:lang w:val="en-US"/>
               </w:rPr>
             </w:pPr>
+            <w:r>
+              <w:rPr>
+                <w:lang w:val="en-US"/>
+              </w:rPr>
+              <w:t>15</w:t>
+            </w:r>
           </w:p>
         </w:tc>
       </w:tr>
@@ -1546,6 +1576,12 @@
                 <w:lang w:val="en-US"/>
               </w:rPr>
             </w:pPr>
+            <w:r>
+              <w:rPr>
+                <w:lang w:val="en-US"/>
+              </w:rPr>
+              <w:t>15 - 16</w:t>
+            </w:r>
           </w:p>
         </w:tc>
       </w:tr>
@@ -1619,6 +1655,12 @@
                 <w:lang w:val="en-US"/>
               </w:rPr>
             </w:pPr>
+            <w:r>
+              <w:rPr>
+                <w:lang w:val="en-US"/>
+              </w:rPr>
+              <w:t>17 - 18</w:t>
+            </w:r>
           </w:p>
         </w:tc>
       </w:tr>
@@ -1705,6 +1747,12 @@
                 <w:lang w:val="en-US"/>
               </w:rPr>
             </w:pPr>
+            <w:r>
+              <w:rPr>
+                <w:lang w:val="en-US"/>
+              </w:rPr>
+              <w:t>18</w:t>
+            </w:r>
           </w:p>
         </w:tc>
       </w:tr>
@@ -1762,6 +1810,12 @@
                 <w:lang w:val="en-US"/>
               </w:rPr>
             </w:pPr>
+            <w:r>
+              <w:rPr>
+                <w:lang w:val="en-US"/>
+              </w:rPr>
+              <w:t>18 - 19</w:t>
+            </w:r>
           </w:p>
         </w:tc>
       </w:tr>
@@ -1851,6 +1905,12 @@
                 <w:lang w:val="en-US"/>
               </w:rPr>
             </w:pPr>
+            <w:r>
+              <w:rPr>
+                <w:lang w:val="en-US"/>
+              </w:rPr>
+              <w:t>19 - 20</w:t>
+            </w:r>
           </w:p>
         </w:tc>
       </w:tr>
@@ -1948,6 +2008,12 @@
                 <w:lang w:val="en-US"/>
               </w:rPr>
             </w:pPr>
+            <w:r>
+              <w:rPr>
+                <w:lang w:val="en-US"/>
+              </w:rPr>
+              <w:t>20 - 30</w:t>
+            </w:r>
           </w:p>
         </w:tc>
       </w:tr>
@@ -2016,10 +2082,13 @@
               <w:pStyle w:val="Normal1"/>
               <w:widowControl w:val="0"/>
               <w:spacing w:line="240" w:lineRule="auto"/>
-              <w:rPr>
-                <w:lang w:val="en-US"/>
-              </w:rPr>
-            </w:pPr>
+              <w:jc w:val="right"/>
+              <w:rPr>
+                <w:lang w:val="en-US"/>
+              </w:rPr>
+            </w:pPr>
+            <w:bookmarkStart w:id="1" w:name="_GoBack"/>
+            <w:bookmarkEnd w:id="1"/>
           </w:p>
         </w:tc>
       </w:tr>
@@ -4175,8 +4244,8 @@
           <w:lang w:val="en-US"/>
         </w:rPr>
       </w:pPr>
-      <w:bookmarkStart w:id="1" w:name="_6185ytu7pyuy" w:colFirst="0" w:colLast="0"/>
-      <w:bookmarkEnd w:id="1"/>
+      <w:bookmarkStart w:id="2" w:name="_6185ytu7pyuy" w:colFirst="0" w:colLast="0"/>
+      <w:bookmarkEnd w:id="2"/>
       <w:r>
         <w:rPr>
           <w:lang w:val="en-US"/>
@@ -7038,8 +7107,8 @@
         </w:rPr>
         <w:t>testing purposes.</w:t>
       </w:r>
-      <w:bookmarkStart w:id="2" w:name="_i5vdz2lqf1zz" w:colFirst="0" w:colLast="0"/>
-      <w:bookmarkEnd w:id="2"/>
+      <w:bookmarkStart w:id="3" w:name="_i5vdz2lqf1zz" w:colFirst="0" w:colLast="0"/>
+      <w:bookmarkEnd w:id="3"/>
       <w:r>
         <w:rPr>
           <w:lang w:val="en-US"/>
@@ -9461,8 +9530,6 @@
             </w:r>
           </w:p>
         </w:tc>
-        <w:bookmarkStart w:id="3" w:name="_GoBack"/>
-        <w:bookmarkEnd w:id="3"/>
       </w:tr>
       <w:tr>
         <w:tc>
@@ -32176,7 +32243,13 @@
         <w:rPr>
           <w:lang w:val="en-US"/>
         </w:rPr>
-        <w:t>Connected Housing Solutions</w:t>
+        <w:t>ConnectedHousing</w:t>
+      </w:r>
+      <w:r>
+        <w:rPr>
+          <w:lang w:val="en-US"/>
+        </w:rPr>
+        <w:t>Solutions</w:t>
       </w:r>
       <w:r>
         <w:rPr>
@@ -45086,7 +45159,7 @@
               <w:rPr>
                 <w:lang w:val="en-US"/>
               </w:rPr>
-              <w:t>Fail</w:t>
+              <w:t>Pass</w:t>
             </w:r>
           </w:p>
         </w:tc>
@@ -45204,45 +45277,58 @@
               </w:rPr>
               <w:t>Case Identifier:</w:t>
             </w:r>
-          </w:p>
-          <w:p>
-            <w:pPr>
-              <w:pStyle w:val="Normal1"/>
-              <w:pBdr>
-                <w:top w:val="none" w:sz="0" w:space="0" w:color="auto"/>
-                <w:left w:val="none" w:sz="0" w:space="0" w:color="auto"/>
-                <w:bottom w:val="none" w:sz="0" w:space="0" w:color="auto"/>
-                <w:right w:val="none" w:sz="0" w:space="0" w:color="auto"/>
-                <w:between w:val="none" w:sz="0" w:space="0" w:color="auto"/>
-              </w:pBdr>
-              <w:spacing w:after="320"/>
-              <w:contextualSpacing/>
-              <w:rPr>
-                <w:lang w:val="en-US"/>
-              </w:rPr>
-            </w:pPr>
-          </w:p>
-          <w:p>
-            <w:pPr>
-              <w:pStyle w:val="Normal1"/>
-              <w:pBdr>
-                <w:top w:val="none" w:sz="0" w:space="0" w:color="auto"/>
-                <w:left w:val="none" w:sz="0" w:space="0" w:color="auto"/>
-                <w:bottom w:val="none" w:sz="0" w:space="0" w:color="auto"/>
-                <w:right w:val="none" w:sz="0" w:space="0" w:color="auto"/>
-                <w:between w:val="none" w:sz="0" w:space="0" w:color="auto"/>
-              </w:pBdr>
-              <w:spacing w:after="320"/>
-              <w:contextualSpacing/>
-              <w:rPr>
-                <w:lang w:val="en-US"/>
-              </w:rPr>
-            </w:pPr>
             <w:r>
               <w:rPr>
                 <w:b/>
                 <w:lang w:val="en-US"/>
               </w:rPr>
+              <w:t xml:space="preserve"> </w:t>
+            </w:r>
+            <w:r>
+              <w:rPr>
+                <w:lang w:val="en-US"/>
+              </w:rPr>
+              <w:t>TC-7</w:t>
+            </w:r>
+          </w:p>
+          <w:p>
+            <w:pPr>
+              <w:pStyle w:val="Normal1"/>
+              <w:pBdr>
+                <w:top w:val="none" w:sz="0" w:space="0" w:color="auto"/>
+                <w:left w:val="none" w:sz="0" w:space="0" w:color="auto"/>
+                <w:bottom w:val="none" w:sz="0" w:space="0" w:color="auto"/>
+                <w:right w:val="none" w:sz="0" w:space="0" w:color="auto"/>
+                <w:between w:val="none" w:sz="0" w:space="0" w:color="auto"/>
+              </w:pBdr>
+              <w:spacing w:after="320"/>
+              <w:contextualSpacing/>
+              <w:rPr>
+                <w:lang w:val="en-US"/>
+              </w:rPr>
+            </w:pPr>
+          </w:p>
+          <w:p>
+            <w:pPr>
+              <w:pStyle w:val="Normal1"/>
+              <w:pBdr>
+                <w:top w:val="none" w:sz="0" w:space="0" w:color="auto"/>
+                <w:left w:val="none" w:sz="0" w:space="0" w:color="auto"/>
+                <w:bottom w:val="none" w:sz="0" w:space="0" w:color="auto"/>
+                <w:right w:val="none" w:sz="0" w:space="0" w:color="auto"/>
+                <w:between w:val="none" w:sz="0" w:space="0" w:color="auto"/>
+              </w:pBdr>
+              <w:spacing w:after="320"/>
+              <w:contextualSpacing/>
+              <w:rPr>
+                <w:lang w:val="en-US"/>
+              </w:rPr>
+            </w:pPr>
+            <w:r>
+              <w:rPr>
+                <w:b/>
+                <w:lang w:val="en-US"/>
+              </w:rPr>
               <w:t>Sprint Iteration(s)</w:t>
             </w:r>
             <w:r>
@@ -45262,6 +45348,12 @@
               <w:rPr>
                 <w:lang w:val="en-US"/>
               </w:rPr>
+              <w:t>Sprint 6</w:t>
+            </w:r>
+            <w:r>
+              <w:rPr>
+                <w:lang w:val="en-US"/>
+              </w:rPr>
               <w:br/>
             </w:r>
           </w:p>
@@ -45290,6 +45382,19 @@
             </w:r>
             <w:r>
               <w:rPr>
+                <w:b/>
+                <w:lang w:val="en-US"/>
+              </w:rPr>
+              <w:t xml:space="preserve"> </w:t>
+            </w:r>
+            <w:r>
+              <w:rPr>
+                <w:lang w:val="en-US"/>
+              </w:rPr>
+              <w:t>UC-#07</w:t>
+            </w:r>
+            <w:r>
+              <w:rPr>
                 <w:lang w:val="en-US"/>
               </w:rPr>
               <w:br/>
@@ -45317,6 +45422,24 @@
               <w:rPr>
                 <w:lang w:val="en-US"/>
               </w:rPr>
+              <w:t xml:space="preserve">The test passes if the user successfully </w:t>
+            </w:r>
+            <w:r>
+              <w:rPr>
+                <w:lang w:val="en-US"/>
+              </w:rPr>
+              <w:t>changes</w:t>
+            </w:r>
+            <w:r>
+              <w:rPr>
+                <w:lang w:val="en-US"/>
+              </w:rPr>
+              <w:t xml:space="preserve"> sensor/asset information for the desired property.</w:t>
+            </w:r>
+            <w:r>
+              <w:rPr>
+                <w:lang w:val="en-US"/>
+              </w:rPr>
               <w:br/>
             </w:r>
             <w:r>
@@ -45331,6 +45454,12 @@
                 <w:lang w:val="en-US"/>
               </w:rPr>
               <w:t>Input Data:</w:t>
+            </w:r>
+            <w:r>
+              <w:rPr>
+                <w:lang w:val="en-US"/>
+              </w:rPr>
+              <w:t xml:space="preserve"> None</w:t>
             </w:r>
           </w:p>
         </w:tc>
@@ -45431,6 +45560,24 @@
               </w:rPr>
               <w:t xml:space="preserve"> </w:t>
             </w:r>
+            <w:r>
+              <w:rPr>
+                <w:lang w:val="en-US"/>
+              </w:rPr>
+              <w:t xml:space="preserve">User selects a property and then proceeds to select the option to </w:t>
+            </w:r>
+            <w:r>
+              <w:rPr>
+                <w:lang w:val="en-US"/>
+              </w:rPr>
+              <w:t>change</w:t>
+            </w:r>
+            <w:r>
+              <w:rPr>
+                <w:lang w:val="en-US"/>
+              </w:rPr>
+              <w:t xml:space="preserve"> the live sensor/asset information.</w:t>
+            </w:r>
           </w:p>
         </w:tc>
         <w:tc>
@@ -45453,6 +45600,24 @@
                 <w:lang w:val="en-US"/>
               </w:rPr>
             </w:pPr>
+            <w:r>
+              <w:rPr>
+                <w:lang w:val="en-US"/>
+              </w:rPr>
+              <w:t xml:space="preserve">The system displays the sensor/asset dashboard along with the live </w:t>
+            </w:r>
+            <w:r>
+              <w:rPr>
+                <w:lang w:val="en-US"/>
+              </w:rPr>
+              <w:t>changes made</w:t>
+            </w:r>
+            <w:r>
+              <w:rPr>
+                <w:lang w:val="en-US"/>
+              </w:rPr>
+              <w:t xml:space="preserve"> as reported by the MQTT Server.</w:t>
+            </w:r>
           </w:p>
         </w:tc>
       </w:tr>
@@ -45546,6 +45711,12 @@
                 <w:lang w:val="en-US"/>
               </w:rPr>
             </w:pPr>
+            <w:r>
+              <w:rPr>
+                <w:lang w:val="en-US"/>
+              </w:rPr>
+              <w:t>Pass</w:t>
+            </w:r>
           </w:p>
         </w:tc>
         <w:tc>
@@ -45568,6 +45739,36 @@
                 <w:lang w:val="en-US"/>
               </w:rPr>
             </w:pPr>
+            <w:r>
+              <w:rPr>
+                <w:lang w:val="en-US"/>
+              </w:rPr>
+              <w:t xml:space="preserve">Test the feature to </w:t>
+            </w:r>
+            <w:r>
+              <w:rPr>
+                <w:lang w:val="en-US"/>
+              </w:rPr>
+              <w:t>make</w:t>
+            </w:r>
+            <w:r>
+              <w:rPr>
+                <w:lang w:val="en-US"/>
+              </w:rPr>
+              <w:t xml:space="preserve"> live </w:t>
+            </w:r>
+            <w:r>
+              <w:rPr>
+                <w:lang w:val="en-US"/>
+              </w:rPr>
+              <w:t>change</w:t>
+            </w:r>
+            <w:r>
+              <w:rPr>
+                <w:lang w:val="en-US"/>
+              </w:rPr>
+              <w:t>s for a pre-configured test property.</w:t>
+            </w:r>
           </w:p>
         </w:tc>
       </w:tr>
@@ -45638,6 +45839,12 @@
               </w:rPr>
               <w:t>Case Identifier:</w:t>
             </w:r>
+            <w:r>
+              <w:rPr>
+                <w:lang w:val="en-US"/>
+              </w:rPr>
+              <w:t xml:space="preserve"> TC-#08</w:t>
+            </w:r>
           </w:p>
           <w:p>
             <w:pPr>
@@ -45696,6 +45903,12 @@
               <w:rPr>
                 <w:lang w:val="en-US"/>
               </w:rPr>
+              <w:t>Sprint 6</w:t>
+            </w:r>
+            <w:r>
+              <w:rPr>
+                <w:lang w:val="en-US"/>
+              </w:rPr>
               <w:br/>
             </w:r>
           </w:p>
@@ -45724,6 +45937,19 @@
             </w:r>
             <w:r>
               <w:rPr>
+                <w:b/>
+                <w:lang w:val="en-US"/>
+              </w:rPr>
+              <w:t xml:space="preserve"> </w:t>
+            </w:r>
+            <w:r>
+              <w:rPr>
+                <w:lang w:val="en-US"/>
+              </w:rPr>
+              <w:t>UC-#08</w:t>
+            </w:r>
+            <w:r>
+              <w:rPr>
                 <w:lang w:val="en-US"/>
               </w:rPr>
               <w:br/>
@@ -45751,6 +45977,24 @@
               <w:rPr>
                 <w:lang w:val="en-US"/>
               </w:rPr>
+              <w:t>The test passes if the user successfully c</w:t>
+            </w:r>
+            <w:r>
+              <w:rPr>
+                <w:lang w:val="en-US"/>
+              </w:rPr>
+              <w:t>an successfully view cost-saving analytics based on</w:t>
+            </w:r>
+            <w:r>
+              <w:rPr>
+                <w:lang w:val="en-US"/>
+              </w:rPr>
+              <w:t xml:space="preserve"> sensor/asset information for the desired property.</w:t>
+            </w:r>
+            <w:r>
+              <w:rPr>
+                <w:lang w:val="en-US"/>
+              </w:rPr>
               <w:br/>
             </w:r>
             <w:r>
@@ -45765,6 +46009,19 @@
                 <w:lang w:val="en-US"/>
               </w:rPr>
               <w:t>Input Data:</w:t>
+            </w:r>
+            <w:r>
+              <w:rPr>
+                <w:b/>
+                <w:lang w:val="en-US"/>
+              </w:rPr>
+              <w:t xml:space="preserve"> </w:t>
+            </w:r>
+            <w:r>
+              <w:rPr>
+                <w:lang w:val="en-US"/>
+              </w:rPr>
+              <w:t>None</w:t>
             </w:r>
           </w:p>
         </w:tc>
@@ -45796,6 +46053,7 @@
                 <w:b/>
                 <w:lang w:val="en-US"/>
               </w:rPr>
+              <w:lastRenderedPageBreak/>
               <w:t>Test Procedure:</w:t>
             </w:r>
           </w:p>
@@ -45865,6 +46123,12 @@
               </w:rPr>
               <w:t xml:space="preserve"> </w:t>
             </w:r>
+            <w:r>
+              <w:rPr>
+                <w:lang w:val="en-US"/>
+              </w:rPr>
+              <w:t>User selects a property and then proceeds to select the option to generate cost-saving analytics based on the live sensor/asset information.</w:t>
+            </w:r>
           </w:p>
         </w:tc>
         <w:tc>
@@ -45887,6 +46151,12 @@
                 <w:lang w:val="en-US"/>
               </w:rPr>
             </w:pPr>
+            <w:r>
+              <w:rPr>
+                <w:lang w:val="en-US"/>
+              </w:rPr>
+              <w:t>The system displays the various cost-saving analytics within the property dashboard for the desired property.</w:t>
+            </w:r>
           </w:p>
         </w:tc>
       </w:tr>
@@ -45917,7 +46187,6 @@
                 <w:b/>
                 <w:lang w:val="en-US"/>
               </w:rPr>
-              <w:lastRenderedPageBreak/>
               <w:t>Pass/Fail</w:t>
             </w:r>
             <w:r>
@@ -45981,6 +46250,12 @@
                 <w:lang w:val="en-US"/>
               </w:rPr>
             </w:pPr>
+            <w:r>
+              <w:rPr>
+                <w:lang w:val="en-US"/>
+              </w:rPr>
+              <w:t>Pass</w:t>
+            </w:r>
           </w:p>
         </w:tc>
         <w:tc>
@@ -46003,6 +46278,24 @@
                 <w:lang w:val="en-US"/>
               </w:rPr>
             </w:pPr>
+            <w:r>
+              <w:rPr>
+                <w:lang w:val="en-US"/>
+              </w:rPr>
+              <w:t xml:space="preserve">Test the feature to </w:t>
+            </w:r>
+            <w:r>
+              <w:rPr>
+                <w:lang w:val="en-US"/>
+              </w:rPr>
+              <w:t>provide cost-saving analytics based on sensor readings</w:t>
+            </w:r>
+            <w:r>
+              <w:rPr>
+                <w:lang w:val="en-US"/>
+              </w:rPr>
+              <w:t xml:space="preserve"> for a pre-configured test property.</w:t>
+            </w:r>
           </w:p>
         </w:tc>
       </w:tr>
@@ -46265,6 +46558,7 @@
           <w:szCs w:val="32"/>
           <w:lang w:val="en-US"/>
         </w:rPr>
+        <w:lastRenderedPageBreak/>
         <w:t>Section 13.0 – References</w:t>
       </w:r>
     </w:p>
@@ -46329,8 +46623,35 @@
         <w:rPr>
           <w:lang w:val="en-US"/>
         </w:rPr>
-        <w:t xml:space="preserve"> were used within the development of this project:</w:t>
-      </w:r>
+        <w:t xml:space="preserve"> were used within the development of this project</w:t>
+      </w:r>
+      <w:r>
+        <w:rPr>
+          <w:lang w:val="en-US"/>
+        </w:rPr>
+        <w:t xml:space="preserve"> documentation</w:t>
+      </w:r>
+      <w:r>
+        <w:rPr>
+          <w:lang w:val="en-US"/>
+        </w:rPr>
+        <w:t>:</w:t>
+      </w:r>
+    </w:p>
+    <w:p>
+      <w:pPr>
+        <w:pBdr>
+          <w:top w:val="none" w:sz="0" w:space="0" w:color="auto"/>
+          <w:left w:val="none" w:sz="0" w:space="0" w:color="auto"/>
+          <w:bottom w:val="none" w:sz="0" w:space="0" w:color="auto"/>
+          <w:right w:val="none" w:sz="0" w:space="0" w:color="auto"/>
+          <w:between w:val="none" w:sz="0" w:space="0" w:color="auto"/>
+        </w:pBdr>
+        <w:spacing w:line="240" w:lineRule="auto"/>
+        <w:rPr>
+          <w:lang w:val="en-US"/>
+        </w:rPr>
+      </w:pPr>
     </w:p>
     <w:p>
       <w:pPr>
@@ -46338,11 +46659,16 @@
         <w:widowControl w:val="0"/>
         <w:spacing w:after="320"/>
         <w:contextualSpacing/>
-        <w:jc w:val="center"/>
-        <w:rPr>
-          <w:lang w:val="en-US"/>
-        </w:rPr>
-      </w:pPr>
+        <w:rPr>
+          <w:lang w:val="en-US"/>
+        </w:rPr>
+      </w:pPr>
+      <w:r>
+        <w:rPr>
+          <w:lang w:val="en-US"/>
+        </w:rPr>
+        <w:t>“Best Practice.” Info-Entrepreneurs, Canada Business Network, www.infoentrepreneurs.org/en/guides/best-practice/.</w:t>
+      </w:r>
     </w:p>
     <w:p>
       <w:pPr>
@@ -46354,21 +46680,19 @@
           <w:lang w:val="en-US"/>
         </w:rPr>
       </w:pPr>
+      <w:r>
+        <w:rPr>
+          <w:lang w:val="en-US"/>
+        </w:rPr>
+        <w:t xml:space="preserve">URL: </w:t>
+      </w:r>
       <w:hyperlink r:id="rId18" w:history="1">
         <w:r>
           <w:rPr>
             <w:rStyle w:val="Hyperlink"/>
             <w:lang w:val="en-US"/>
           </w:rPr>
-          <w:t>http://homeforallsmc.com/wp-content/uploads/2017/05/Impact-of-Affordable-Housing-on-</w:t>
-        </w:r>
-        <w:r>
-          <w:rPr>
-            <w:rStyle w:val="Hyperlink"/>
-            <w:lang w:val="en-US"/>
-          </w:rPr>
-          <w:lastRenderedPageBreak/>
-          <w:t>Families-and-Communities.pdf</w:t>
+          <w:t>http://www.infoentrepreneurs.org/en/guides/best-practice/</w:t>
         </w:r>
       </w:hyperlink>
     </w:p>
@@ -46379,6 +46703,8 @@
         <w:spacing w:after="320"/>
         <w:contextualSpacing/>
         <w:rPr>
+          <w:rFonts w:eastAsia="Times New Roman"/>
+          <w:shd w:val="clear" w:color="auto" w:fill="FFFFFF"/>
           <w:lang w:val="en-US"/>
         </w:rPr>
       </w:pPr>
@@ -46390,16 +46716,150 @@
         <w:spacing w:after="320"/>
         <w:contextualSpacing/>
         <w:rPr>
-          <w:lang w:val="en-US"/>
-        </w:rPr>
-      </w:pPr>
+          <w:rFonts w:eastAsia="Times New Roman"/>
+          <w:shd w:val="clear" w:color="auto" w:fill="FFFFFF"/>
+          <w:lang w:val="en-US"/>
+        </w:rPr>
+      </w:pPr>
+      <w:r>
+        <w:rPr>
+          <w:rFonts w:eastAsia="Times New Roman"/>
+          <w:shd w:val="clear" w:color="auto" w:fill="FFFFFF"/>
+          <w:lang w:val="en-US"/>
+        </w:rPr>
+        <w:t>Brisson, Amy. “Impact of Affordable Housing on Families and Communities.” </w:t>
+      </w:r>
+      <w:r>
+        <w:rPr>
+          <w:rFonts w:eastAsia="Times New Roman"/>
+          <w:i/>
+          <w:iCs/>
+          <w:shd w:val="clear" w:color="auto" w:fill="FFFFFF"/>
+          <w:lang w:val="en-US"/>
+        </w:rPr>
+        <w:t>Impact of Affordable Housing on Families and Communities.pdf</w:t>
+      </w:r>
+      <w:r>
+        <w:rPr>
+          <w:rFonts w:eastAsia="Times New Roman"/>
+          <w:shd w:val="clear" w:color="auto" w:fill="FFFFFF"/>
+          <w:lang w:val="en-US"/>
+        </w:rPr>
+        <w:t>, Enterprise Community Partners Inc., May 2011, homeforallsmc.com/wp-content/uploads/2017/05/Impact-of-Affordable-Housing-on-Families-and-Communities.pdf.</w:t>
+      </w:r>
+      <w:r>
+        <w:rPr>
+          <w:rFonts w:eastAsia="Times New Roman"/>
+          <w:shd w:val="clear" w:color="auto" w:fill="FFFFFF"/>
+          <w:lang w:val="en-US"/>
+        </w:rPr>
+        <w:t xml:space="preserve"> </w:t>
+      </w:r>
+    </w:p>
+    <w:p>
+      <w:pPr>
+        <w:pStyle w:val="Normal1"/>
+        <w:widowControl w:val="0"/>
+        <w:spacing w:after="320"/>
+        <w:contextualSpacing/>
+        <w:rPr>
+          <w:rFonts w:eastAsia="Times New Roman"/>
+          <w:shd w:val="clear" w:color="auto" w:fill="FFFFFF"/>
+          <w:lang w:val="en-US"/>
+        </w:rPr>
+      </w:pPr>
+      <w:r>
+        <w:rPr>
+          <w:rFonts w:eastAsia="Times New Roman"/>
+          <w:shd w:val="clear" w:color="auto" w:fill="FFFFFF"/>
+          <w:lang w:val="en-US"/>
+        </w:rPr>
+        <w:t xml:space="preserve">URL: </w:t>
+      </w:r>
+      <w:r>
+        <w:rPr>
+          <w:rFonts w:eastAsia="Times New Roman"/>
+          <w:shd w:val="clear" w:color="auto" w:fill="FFFFFF"/>
+          <w:lang w:val="en-US"/>
+        </w:rPr>
+        <w:fldChar w:fldCharType="begin"/>
+      </w:r>
+      <w:r>
+        <w:rPr>
+          <w:rFonts w:eastAsia="Times New Roman"/>
+          <w:shd w:val="clear" w:color="auto" w:fill="FFFFFF"/>
+          <w:lang w:val="en-US"/>
+        </w:rPr>
+        <w:instrText xml:space="preserve"> HYPERLINK "http://homeforallsmc.com/wp-content/uploads/2017/05/Impact-of-Affordable-Housing-on-Families-and-Communities.pdf" </w:instrText>
+      </w:r>
+      <w:r>
+        <w:rPr>
+          <w:rFonts w:eastAsia="Times New Roman"/>
+          <w:shd w:val="clear" w:color="auto" w:fill="FFFFFF"/>
+          <w:lang w:val="en-US"/>
+        </w:rPr>
+        <w:fldChar w:fldCharType="separate"/>
+      </w:r>
+      <w:r>
+        <w:rPr>
+          <w:rStyle w:val="Hyperlink"/>
+          <w:rFonts w:eastAsia="Times New Roman"/>
+          <w:shd w:val="clear" w:color="auto" w:fill="FFFFFF"/>
+          <w:lang w:val="en-US"/>
+        </w:rPr>
+        <w:t>http://homeforallsmc.com/wp-content/uploads/2017/05/Impact-of-Affordable-Housing-on-Families-and-Communities.pdf</w:t>
+      </w:r>
+      <w:r>
+        <w:rPr>
+          <w:rFonts w:eastAsia="Times New Roman"/>
+          <w:shd w:val="clear" w:color="auto" w:fill="FFFFFF"/>
+          <w:lang w:val="en-US"/>
+        </w:rPr>
+        <w:fldChar w:fldCharType="end"/>
+      </w:r>
+    </w:p>
+    <w:p>
+      <w:pPr>
+        <w:pStyle w:val="Normal1"/>
+        <w:widowControl w:val="0"/>
+        <w:spacing w:after="320"/>
+        <w:contextualSpacing/>
+        <w:rPr>
+          <w:rStyle w:val="Hyperlink"/>
+          <w:lang w:val="en-US"/>
+        </w:rPr>
+      </w:pPr>
+    </w:p>
+    <w:p>
+      <w:pPr>
+        <w:pStyle w:val="Normal1"/>
+        <w:widowControl w:val="0"/>
+        <w:spacing w:after="320"/>
+        <w:contextualSpacing/>
+        <w:rPr>
+          <w:lang w:val="en-US"/>
+        </w:rPr>
+      </w:pPr>
+      <w:r>
+        <w:rPr>
+          <w:lang w:val="en-US"/>
+        </w:rPr>
+        <w:t>Critchley, Will, and Klaus Siegert. “Socio-Economic Factors and Project Management.” Www.fao.org, www.fao.org/docrep/U3160E/u3160e09.htm.</w:t>
+      </w:r>
+      <w:r>
+        <w:rPr>
+          <w:lang w:val="en-US"/>
+        </w:rPr>
+        <w:br/>
+        <w:t xml:space="preserve">URL: </w:t>
+      </w:r>
       <w:hyperlink r:id="rId19" w:history="1">
         <w:r>
           <w:rPr>
             <w:rStyle w:val="Hyperlink"/>
             <w:lang w:val="en-US"/>
           </w:rPr>
-          <w:t>https://freshome.com/2013/01/17/top-10-benefits-of-automating-your-home/</w:t>
+          <w:t>http://www.fao.org/docrep/U3160E/u3160e09.htm</w:t>
         </w:r>
       </w:hyperlink>
     </w:p>
@@ -46420,17 +46880,32 @@
         <w:widowControl w:val="0"/>
         <w:spacing w:after="320"/>
         <w:contextualSpacing/>
-        <w:rPr>
-          <w:lang w:val="en-US"/>
-        </w:rPr>
-      </w:pPr>
+      </w:pPr>
+      <w:r>
+        <w:rPr>
+          <w:lang w:val="en-US"/>
+        </w:rPr>
+        <w:t>Delgado, Rick. “Top 10 Benefits of Automating Your Home.” Freshome.com, Freshome, 7 May 2014, freshome.com/2013/01/17/top-10-benefits-of-automating-your-home/.</w:t>
+      </w:r>
+      <w:r>
+        <w:rPr>
+          <w:lang w:val="en-US"/>
+        </w:rPr>
+        <w:t xml:space="preserve"> </w:t>
+      </w:r>
+      <w:r>
+        <w:rPr>
+          <w:lang w:val="en-US"/>
+        </w:rPr>
+        <w:br/>
+        <w:t xml:space="preserve">URL: </w:t>
+      </w:r>
       <w:hyperlink r:id="rId20" w:history="1">
         <w:r>
           <w:rPr>
             <w:rStyle w:val="Hyperlink"/>
-            <w:lang w:val="en-US"/>
           </w:rPr>
-          <w:t>http://smallbusiness.chron.com/10-important-business-objectives-23686.html</w:t>
+          <w:t>https://freshome.com/2013/01/17/top-10-benefits-of-automating-your-home/</w:t>
         </w:r>
       </w:hyperlink>
     </w:p>
@@ -46441,6 +46916,7 @@
         <w:spacing w:after="320"/>
         <w:contextualSpacing/>
         <w:rPr>
+          <w:rStyle w:val="Hyperlink"/>
           <w:lang w:val="en-US"/>
         </w:rPr>
       </w:pPr>
@@ -46455,6 +46931,30 @@
           <w:lang w:val="en-US"/>
         </w:rPr>
       </w:pPr>
+      <w:r>
+        <w:rPr>
+          <w:lang w:val="en-US"/>
+        </w:rPr>
+        <w:t>“Ethical &amp; Security Issues in Information System.” Free Training Tutorials &amp; Video for IT Courses, Guru99, 2018, www.guru99.com/mis-ethical-social-issue.html.</w:t>
+      </w:r>
+    </w:p>
+    <w:p>
+      <w:pPr>
+        <w:pStyle w:val="Normal1"/>
+        <w:widowControl w:val="0"/>
+        <w:spacing w:after="320"/>
+        <w:contextualSpacing/>
+        <w:rPr>
+          <w:rStyle w:val="Hyperlink"/>
+          <w:lang w:val="en-US"/>
+        </w:rPr>
+      </w:pPr>
+      <w:r>
+        <w:rPr>
+          <w:lang w:val="en-US"/>
+        </w:rPr>
+        <w:t xml:space="preserve">URL: </w:t>
+      </w:r>
       <w:hyperlink r:id="rId21" w:history="1">
         <w:r>
           <w:rPr>
@@ -46472,6 +46972,8 @@
         <w:spacing w:after="320"/>
         <w:contextualSpacing/>
         <w:rPr>
+          <w:rFonts w:eastAsia="Times New Roman"/>
+          <w:shd w:val="clear" w:color="auto" w:fill="FFFFFF"/>
           <w:lang w:val="en-US"/>
         </w:rPr>
       </w:pPr>
@@ -46486,15 +46988,12 @@
           <w:lang w:val="en-US"/>
         </w:rPr>
       </w:pPr>
-      <w:hyperlink r:id="rId22" w:history="1">
-        <w:r>
-          <w:rPr>
-            <w:rStyle w:val="Hyperlink"/>
-            <w:lang w:val="en-US"/>
-          </w:rPr>
-          <w:t>http://www.infoentrepreneurs.org/en/guides/best-practice/</w:t>
-        </w:r>
-      </w:hyperlink>
+      <w:r>
+        <w:rPr>
+          <w:lang w:val="en-US"/>
+        </w:rPr>
+        <w:t>“Project Management Guide.” Https://Www.wrike.com/, Wrike, www.wrike.com/project-management-guide/faq/what-is-a-stakeholder-in-project-management/.</w:t>
+      </w:r>
     </w:p>
     <w:p>
       <w:pPr>
@@ -46506,80 +47005,10 @@
           <w:lang w:val="en-US"/>
         </w:rPr>
       </w:pPr>
-    </w:p>
-    <w:p>
-      <w:pPr>
-        <w:pStyle w:val="Normal1"/>
-        <w:widowControl w:val="0"/>
-        <w:spacing w:after="320"/>
-        <w:contextualSpacing/>
-        <w:rPr>
-          <w:lang w:val="en-US"/>
-        </w:rPr>
-      </w:pPr>
-      <w:hyperlink r:id="rId23" w:history="1">
-        <w:r>
-          <w:rPr>
-            <w:rStyle w:val="Hyperlink"/>
-            <w:lang w:val="en-US"/>
-          </w:rPr>
-          <w:t>http://www.fao.org/docrep/U3160E/u3160e09.htm</w:t>
-        </w:r>
-      </w:hyperlink>
-    </w:p>
-    <w:p>
-      <w:pPr>
-        <w:pStyle w:val="Normal1"/>
-        <w:widowControl w:val="0"/>
-        <w:spacing w:after="320"/>
-        <w:contextualSpacing/>
-        <w:rPr>
-          <w:lang w:val="en-US"/>
-        </w:rPr>
-      </w:pPr>
-    </w:p>
-    <w:p>
-      <w:pPr>
-        <w:pStyle w:val="Normal1"/>
-        <w:widowControl w:val="0"/>
-        <w:spacing w:after="320"/>
-        <w:contextualSpacing/>
-        <w:rPr>
-          <w:lang w:val="en-US"/>
-        </w:rPr>
-      </w:pPr>
-      <w:hyperlink r:id="rId24" w:history="1">
-        <w:r>
-          <w:rPr>
-            <w:rStyle w:val="Hyperlink"/>
-            <w:lang w:val="en-US"/>
-          </w:rPr>
-          <w:t>http://intellspot.com/functional-requirements-examples/</w:t>
-        </w:r>
-      </w:hyperlink>
-    </w:p>
-    <w:p>
-      <w:pPr>
-        <w:pStyle w:val="Normal1"/>
-        <w:widowControl w:val="0"/>
-        <w:spacing w:after="320"/>
-        <w:contextualSpacing/>
-        <w:rPr>
-          <w:lang w:val="en-US"/>
-        </w:rPr>
-      </w:pPr>
-    </w:p>
-    <w:p>
-      <w:pPr>
-        <w:pStyle w:val="Normal1"/>
-        <w:widowControl w:val="0"/>
-        <w:spacing w:after="320"/>
-        <w:contextualSpacing/>
-        <w:rPr>
-          <w:lang w:val="en-US"/>
-        </w:rPr>
-      </w:pPr>
-      <w:hyperlink r:id="rId25" w:history="1">
+      <w:r>
+        <w:t xml:space="preserve">URL: </w:t>
+      </w:r>
+      <w:hyperlink r:id="rId22" w:history="1">
         <w:r>
           <w:rPr>
             <w:rStyle w:val="Hyperlink"/>
@@ -46596,6 +47025,8 @@
         <w:spacing w:after="320"/>
         <w:contextualSpacing/>
         <w:rPr>
+          <w:rFonts w:eastAsia="Times New Roman"/>
+          <w:shd w:val="clear" w:color="auto" w:fill="FFFFFF"/>
           <w:lang w:val="en-US"/>
         </w:rPr>
       </w:pPr>
@@ -46611,7 +47042,94 @@
           <w:lang w:val="en-US"/>
         </w:rPr>
       </w:pPr>
-      <w:hyperlink r:id="rId26" w:history="1">
+      <w:r>
+        <w:rPr>
+          <w:rFonts w:eastAsia="Times New Roman"/>
+          <w:shd w:val="clear" w:color="auto" w:fill="FFFFFF"/>
+          <w:lang w:val="en-US"/>
+        </w:rPr>
+        <w:t>Root, George N. “10 Most Important Business Objectives.” </w:t>
+      </w:r>
+      <w:r>
+        <w:rPr>
+          <w:rFonts w:eastAsia="Times New Roman"/>
+          <w:i/>
+          <w:iCs/>
+          <w:shd w:val="clear" w:color="auto" w:fill="FFFFFF"/>
+          <w:lang w:val="en-US"/>
+        </w:rPr>
+        <w:t>Chron.com</w:t>
+      </w:r>
+      <w:r>
+        <w:rPr>
+          <w:rFonts w:eastAsia="Times New Roman"/>
+          <w:shd w:val="clear" w:color="auto" w:fill="FFFFFF"/>
+          <w:lang w:val="en-US"/>
+        </w:rPr>
+        <w:t>, Chron, 26 Mar. 2018, smallbusiness.chron.com/10-important-business-objectives-23686.html.</w:t>
+      </w:r>
+      <w:r>
+        <w:rPr>
+          <w:rFonts w:eastAsia="Times New Roman"/>
+          <w:shd w:val="clear" w:color="auto" w:fill="FFFFFF"/>
+          <w:lang w:val="en-US"/>
+        </w:rPr>
+        <w:br/>
+        <w:t xml:space="preserve">URL: </w:t>
+      </w:r>
+      <w:hyperlink r:id="rId23" w:history="1">
+        <w:r>
+          <w:rPr>
+            <w:rStyle w:val="Hyperlink"/>
+            <w:lang w:val="en-US"/>
+          </w:rPr>
+          <w:t>http://smallbusiness.chron.com/10-important-business-objectives-23686.html</w:t>
+        </w:r>
+      </w:hyperlink>
+    </w:p>
+    <w:p>
+      <w:pPr>
+        <w:pStyle w:val="Normal1"/>
+        <w:widowControl w:val="0"/>
+        <w:spacing w:after="320"/>
+        <w:contextualSpacing/>
+        <w:rPr>
+          <w:lang w:val="en-US"/>
+        </w:rPr>
+      </w:pPr>
+    </w:p>
+    <w:p>
+      <w:pPr>
+        <w:pStyle w:val="Normal1"/>
+        <w:widowControl w:val="0"/>
+        <w:spacing w:after="320"/>
+        <w:contextualSpacing/>
+        <w:rPr>
+          <w:lang w:val="en-US"/>
+        </w:rPr>
+      </w:pPr>
+      <w:r>
+        <w:rPr>
+          <w:lang w:val="en-US"/>
+        </w:rPr>
+        <w:t>Thiry, Michael. “The Program Management Actors.” Project Manager, ProjectManager.com.au, 6 June 2012, projectmanager.com.au/program-management-actors/.</w:t>
+      </w:r>
+    </w:p>
+    <w:p>
+      <w:pPr>
+        <w:pStyle w:val="Normal1"/>
+        <w:widowControl w:val="0"/>
+        <w:spacing w:after="320"/>
+        <w:contextualSpacing/>
+        <w:rPr>
+          <w:rStyle w:val="Hyperlink"/>
+          <w:lang w:val="en-US"/>
+        </w:rPr>
+      </w:pPr>
+      <w:r>
+        <w:t xml:space="preserve">URL: </w:t>
+      </w:r>
+      <w:hyperlink r:id="rId24" w:history="1">
         <w:r>
           <w:rPr>
             <w:rStyle w:val="Hyperlink"/>
@@ -46641,10 +47159,51 @@
         <w:contextualSpacing/>
         <w:rPr>
           <w:rStyle w:val="Hyperlink"/>
-          <w:lang w:val="en-US"/>
-        </w:rPr>
-      </w:pPr>
-      <w:hyperlink r:id="rId27" w:history="1">
+          <w:color w:val="auto"/>
+          <w:u w:val="none"/>
+          <w:lang w:val="en-US"/>
+        </w:rPr>
+      </w:pPr>
+      <w:r>
+        <w:rPr>
+          <w:rStyle w:val="Hyperlink"/>
+          <w:color w:val="auto"/>
+          <w:u w:val="none"/>
+          <w:lang w:val="en-US"/>
+        </w:rPr>
+        <w:lastRenderedPageBreak/>
+        <w:t>“UML Operation Contract.” UML Operation Contract, www.comptechdoc.org/independent/uml/begin/umlopcontract.html.</w:t>
+      </w:r>
+    </w:p>
+    <w:p>
+      <w:pPr>
+        <w:pStyle w:val="Normal1"/>
+        <w:widowControl w:val="0"/>
+        <w:spacing w:after="320"/>
+        <w:contextualSpacing/>
+        <w:rPr>
+          <w:rStyle w:val="Hyperlink"/>
+          <w:lang w:val="en-US"/>
+        </w:rPr>
+      </w:pPr>
+      <w:r>
+        <w:rPr>
+          <w:rStyle w:val="Hyperlink"/>
+          <w:color w:val="auto"/>
+          <w:u w:val="none"/>
+          <w:lang w:val="en-US"/>
+        </w:rPr>
+        <w:t>URL:</w:t>
+      </w:r>
+      <w:r>
+        <w:rPr>
+          <w:rStyle w:val="Hyperlink"/>
+          <w:u w:val="none"/>
+          <w:lang w:val="en-US"/>
+        </w:rPr>
+        <w:t xml:space="preserve"> </w:t>
+      </w:r>
+      <w:hyperlink r:id="rId25" w:history="1">
         <w:r>
           <w:rPr>
             <w:rStyle w:val="Hyperlink"/>
@@ -46673,10 +47232,36 @@
         <w:spacing w:after="320"/>
         <w:contextualSpacing/>
         <w:rPr>
-          <w:lang w:val="en-US"/>
-        </w:rPr>
-      </w:pPr>
-      <w:hyperlink r:id="rId28" w:history="1">
+          <w:rStyle w:val="Hyperlink"/>
+          <w:color w:val="auto"/>
+          <w:u w:val="none"/>
+          <w:lang w:val="en-US"/>
+        </w:rPr>
+      </w:pPr>
+      <w:r>
+        <w:rPr>
+          <w:rStyle w:val="Hyperlink"/>
+          <w:color w:val="auto"/>
+          <w:u w:val="none"/>
+          <w:lang w:val="en-US"/>
+        </w:rPr>
+        <w:t>“UML 2 Activity Diagram.” Sparx Systems - UML 2 Tutorial, Sparx Systems, 5 July 2017, www.sparxsystems.com/resources/uml2_tutorial/uml2_activitydiagram.html.</w:t>
+      </w:r>
+    </w:p>
+    <w:p>
+      <w:pPr>
+        <w:pStyle w:val="Normal1"/>
+        <w:widowControl w:val="0"/>
+        <w:spacing w:after="320"/>
+        <w:contextualSpacing/>
+        <w:rPr>
+          <w:lang w:val="en-US"/>
+        </w:rPr>
+      </w:pPr>
+      <w:r>
+        <w:t xml:space="preserve">URL: </w:t>
+      </w:r>
+      <w:hyperlink r:id="rId26" w:history="1">
         <w:r>
           <w:rPr>
             <w:rStyle w:val="Hyperlink"/>
@@ -46686,42 +47271,9 @@
         </w:r>
       </w:hyperlink>
     </w:p>
-    <w:p>
-      <w:pPr>
-        <w:pStyle w:val="Normal1"/>
-        <w:widowControl w:val="0"/>
-        <w:spacing w:after="320"/>
-        <w:contextualSpacing/>
-        <w:rPr>
-          <w:lang w:val="en-US"/>
-        </w:rPr>
-      </w:pPr>
-    </w:p>
-    <w:p>
-      <w:pPr>
-        <w:pStyle w:val="Normal1"/>
-        <w:widowControl w:val="0"/>
-        <w:spacing w:after="320"/>
-        <w:contextualSpacing/>
-        <w:rPr>
-          <w:lang w:val="en-US"/>
-        </w:rPr>
-      </w:pPr>
-    </w:p>
-    <w:p>
-      <w:pPr>
-        <w:pStyle w:val="Normal1"/>
-        <w:widowControl w:val="0"/>
-        <w:spacing w:after="320"/>
-        <w:contextualSpacing/>
-        <w:rPr>
-          <w:lang w:val="en-US"/>
-        </w:rPr>
-      </w:pPr>
-    </w:p>
     <w:sectPr>
-      <w:footerReference w:type="even" r:id="rId29"/>
-      <w:footerReference w:type="default" r:id="rId30"/>
+      <w:footerReference w:type="even" r:id="rId27"/>
+      <w:footerReference w:type="default" r:id="rId28"/>
       <w:pgSz w:w="12240" w:h="15840"/>
       <w:pgMar w:top="1440" w:right="1440" w:bottom="1440" w:left="1440" w:header="0" w:footer="720" w:gutter="0"/>
       <w:pgNumType w:start="1"/>
@@ -46828,7 +47380,7 @@
         <w:rStyle w:val="PageNumber"/>
         <w:noProof/>
       </w:rPr>
-      <w:t>12</w:t>
+      <w:t>3</w:t>
     </w:r>
     <w:r>
       <w:rPr>
@@ -52462,6 +53014,18 @@
       <w:szCs w:val="52"/>
     </w:rPr>
   </w:style>
+  <w:style w:type="character" w:styleId="FollowedHyperlink">
+    <w:name w:val="FollowedHyperlink"/>
+    <w:basedOn w:val="DefaultParagraphFont"/>
+    <w:uiPriority w:val="99"/>
+    <w:semiHidden/>
+    <w:unhideWhenUsed/>
+    <w:rsid w:val="001B5211"/>
+    <w:rPr>
+      <w:color w:val="800080" w:themeColor="followedHyperlink"/>
+      <w:u w:val="single"/>
+    </w:rPr>
+  </w:style>
 </w:styles>
 </file>
 
@@ -53096,6 +53660,18 @@
       <w:szCs w:val="52"/>
     </w:rPr>
   </w:style>
+  <w:style w:type="character" w:styleId="FollowedHyperlink">
+    <w:name w:val="FollowedHyperlink"/>
+    <w:basedOn w:val="DefaultParagraphFont"/>
+    <w:uiPriority w:val="99"/>
+    <w:semiHidden/>
+    <w:unhideWhenUsed/>
+    <w:rsid w:val="001B5211"/>
+    <w:rPr>
+      <w:color w:val="800080" w:themeColor="followedHyperlink"/>
+      <w:u w:val="single"/>
+    </w:rPr>
+  </w:style>
 </w:styles>
 </file>
 
@@ -53424,7 +54000,7 @@
 </file>
 
 <file path=customXml/itemProps1.xml><?xml version="1.0" encoding="utf-8"?>
-<ds:datastoreItem xmlns:ds="http://schemas.openxmlformats.org/officeDocument/2006/customXml" ds:itemID="{B9E0CC92-5A1D-A44E-AF7D-B783E2E0D821}">
+<ds:datastoreItem xmlns:ds="http://schemas.openxmlformats.org/officeDocument/2006/customXml" ds:itemID="{4C530ECC-661E-3E4D-956B-3AE9E3D0CD39}">
   <ds:schemaRefs>
     <ds:schemaRef ds:uri="http://schemas.openxmlformats.org/officeDocument/2006/bibliography"/>
   </ds:schemaRefs>

</xml_diff>

<commit_message>
Added Cost-Saving Analytics Use Case
- Astah Diagrams soon to follow
</commit_message>
<xml_diff>
--- a/Documentation/Connected Housing Solutions Documentation.docx
+++ b/Documentation/Connected Housing Solutions Documentation.docx
@@ -121,8 +121,16 @@
         <w:rPr>
           <w:lang w:val="en-US"/>
         </w:rPr>
-        <w:t>Ben Seiber</w:t>
-      </w:r>
+        <w:t xml:space="preserve">Ben </w:t>
+      </w:r>
+      <w:proofErr w:type="spellStart"/>
+      <w:r>
+        <w:rPr>
+          <w:lang w:val="en-US"/>
+        </w:rPr>
+        <w:t>Seiber</w:t>
+      </w:r>
+      <w:proofErr w:type="spellEnd"/>
     </w:p>
     <w:p>
       <w:pPr>
@@ -181,8 +189,16 @@
         <w:rPr>
           <w:lang w:val="en-US"/>
         </w:rPr>
-        <w:t>Thomas Pionk</w:t>
-      </w:r>
+        <w:t xml:space="preserve">Thomas </w:t>
+      </w:r>
+      <w:proofErr w:type="spellStart"/>
+      <w:r>
+        <w:rPr>
+          <w:lang w:val="en-US"/>
+        </w:rPr>
+        <w:t>Pionk</w:t>
+      </w:r>
+      <w:proofErr w:type="spellEnd"/>
     </w:p>
     <w:p>
       <w:pPr>
@@ -5990,12 +6006,21 @@
           <w:lang w:val="en-US"/>
         </w:rPr>
       </w:pPr>
+      <w:proofErr w:type="spellStart"/>
       <w:r>
         <w:rPr>
           <w:b/>
           <w:lang w:val="en-US"/>
         </w:rPr>
-        <w:t>Arduino -</w:t>
+        <w:t>Arduino</w:t>
+      </w:r>
+      <w:proofErr w:type="spellEnd"/>
+      <w:r>
+        <w:rPr>
+          <w:b/>
+          <w:lang w:val="en-US"/>
+        </w:rPr>
+        <w:t xml:space="preserve"> -</w:t>
       </w:r>
       <w:r>
         <w:rPr>
@@ -6683,30 +6708,55 @@
           <w:lang w:val="en-US"/>
         </w:rPr>
       </w:pPr>
+      <w:proofErr w:type="spellStart"/>
       <w:r>
         <w:rPr>
           <w:b/>
           <w:lang w:val="en-US"/>
         </w:rPr>
-        <w:t>NodeRed -</w:t>
-      </w:r>
-      <w:r>
-        <w:rPr>
-          <w:lang w:val="en-US"/>
-        </w:rPr>
-        <w:t xml:space="preserve"> Refers to the software framework that supports the communication between the following;</w:t>
-      </w:r>
+        <w:t>NodeRed</w:t>
+      </w:r>
+      <w:proofErr w:type="spellEnd"/>
+      <w:r>
+        <w:rPr>
+          <w:b/>
+          <w:lang w:val="en-US"/>
+        </w:rPr>
+        <w:t xml:space="preserve"> -</w:t>
+      </w:r>
+      <w:r>
+        <w:rPr>
+          <w:lang w:val="en-US"/>
+        </w:rPr>
+        <w:t xml:space="preserve"> Refers to the software framework that supports the communication between the following</w:t>
+      </w:r>
+      <w:proofErr w:type="gramStart"/>
+      <w:r>
+        <w:rPr>
+          <w:lang w:val="en-US"/>
+        </w:rPr>
+        <w:t>;</w:t>
+      </w:r>
+      <w:proofErr w:type="gramEnd"/>
       <w:r>
         <w:rPr>
           <w:lang w:val="en-US"/>
         </w:rPr>
         <w:t xml:space="preserve"> MQTT server, MySQL server, Apache Web server, </w:t>
       </w:r>
-      <w:r>
-        <w:rPr>
-          <w:lang w:val="en-US"/>
-        </w:rPr>
-        <w:t xml:space="preserve">Arduino microcontrollers </w:t>
+      <w:proofErr w:type="spellStart"/>
+      <w:r>
+        <w:rPr>
+          <w:lang w:val="en-US"/>
+        </w:rPr>
+        <w:t>Arduino</w:t>
+      </w:r>
+      <w:proofErr w:type="spellEnd"/>
+      <w:r>
+        <w:rPr>
+          <w:lang w:val="en-US"/>
+        </w:rPr>
+        <w:t xml:space="preserve"> microcontrollers </w:t>
       </w:r>
       <w:r>
         <w:rPr>
@@ -6876,7 +6926,21 @@
         <w:rPr>
           <w:lang w:val="en-US"/>
         </w:rPr>
-        <w:t xml:space="preserve"> Refers to the programming language that utilized by the Arduino microcontrollers.</w:t>
+        <w:t xml:space="preserve"> Refers to the programming language that utilized by the </w:t>
+      </w:r>
+      <w:proofErr w:type="spellStart"/>
+      <w:r>
+        <w:rPr>
+          <w:lang w:val="en-US"/>
+        </w:rPr>
+        <w:t>Arduino</w:t>
+      </w:r>
+      <w:proofErr w:type="spellEnd"/>
+      <w:r>
+        <w:rPr>
+          <w:lang w:val="en-US"/>
+        </w:rPr>
+        <w:t xml:space="preserve"> microcontrollers.</w:t>
       </w:r>
     </w:p>
     <w:p>
@@ -6912,7 +6976,21 @@
         <w:rPr>
           <w:lang w:val="en-US"/>
         </w:rPr>
-        <w:t xml:space="preserve"> Refers to the miniature computer device that will function to host the MQTT server, MySQL server, NodeRed server and the Apache Web server.</w:t>
+        <w:t xml:space="preserve"> Refers to the miniature computer device that will function to host the MQTT server, MySQL server, </w:t>
+      </w:r>
+      <w:proofErr w:type="spellStart"/>
+      <w:r>
+        <w:rPr>
+          <w:lang w:val="en-US"/>
+        </w:rPr>
+        <w:t>NodeRed</w:t>
+      </w:r>
+      <w:proofErr w:type="spellEnd"/>
+      <w:r>
+        <w:rPr>
+          <w:lang w:val="en-US"/>
+        </w:rPr>
+        <w:t xml:space="preserve"> server and the Apache Web server.</w:t>
       </w:r>
     </w:p>
     <w:p>
@@ -7094,12 +7172,21 @@
           <w:lang w:val="en-US"/>
         </w:rPr>
       </w:pPr>
+      <w:proofErr w:type="spellStart"/>
       <w:r>
         <w:rPr>
           <w:b/>
           <w:lang w:val="en-US"/>
         </w:rPr>
-        <w:t xml:space="preserve">Wamp Server - </w:t>
+        <w:t>Wamp</w:t>
+      </w:r>
+      <w:proofErr w:type="spellEnd"/>
+      <w:r>
+        <w:rPr>
+          <w:b/>
+          <w:lang w:val="en-US"/>
+        </w:rPr>
+        <w:t xml:space="preserve"> Server - </w:t>
       </w:r>
       <w:r>
         <w:rPr>
@@ -7268,8 +7355,17 @@
           <w:b/>
           <w:lang w:val="en-US"/>
         </w:rPr>
-        <w:t>Ben Seiber</w:t>
-      </w:r>
+        <w:t xml:space="preserve">Ben </w:t>
+      </w:r>
+      <w:proofErr w:type="spellStart"/>
+      <w:r>
+        <w:rPr>
+          <w:b/>
+          <w:lang w:val="en-US"/>
+        </w:rPr>
+        <w:t>Seiber</w:t>
+      </w:r>
+      <w:proofErr w:type="spellEnd"/>
     </w:p>
     <w:p>
       <w:pPr>
@@ -7323,7 +7419,21 @@
         <w:rPr>
           <w:lang w:val="en-US"/>
         </w:rPr>
-        <w:t>including the CNC laser cutting of the model itself, the electrical wiring of the model, the coding of the Arduino lo</w:t>
+        <w:t xml:space="preserve">including the CNC laser cutting of the model itself, the electrical wiring of the model, the coding of the </w:t>
+      </w:r>
+      <w:proofErr w:type="spellStart"/>
+      <w:r>
+        <w:rPr>
+          <w:lang w:val="en-US"/>
+        </w:rPr>
+        <w:t>Arduino</w:t>
+      </w:r>
+      <w:proofErr w:type="spellEnd"/>
+      <w:r>
+        <w:rPr>
+          <w:lang w:val="en-US"/>
+        </w:rPr>
+        <w:t xml:space="preserve"> lo</w:t>
       </w:r>
       <w:r>
         <w:rPr>
@@ -7385,13 +7495,27 @@
         <w:rPr>
           <w:lang w:val="en-US"/>
         </w:rPr>
-        <w:t>ementing the database using PHPm</w:t>
-      </w:r>
-      <w:r>
-        <w:rPr>
-          <w:lang w:val="en-US"/>
-        </w:rPr>
-        <w:t>yAdmin and also troubleshooting &amp; testing website code.</w:t>
+        <w:t xml:space="preserve">ementing the database using </w:t>
+      </w:r>
+      <w:proofErr w:type="spellStart"/>
+      <w:r>
+        <w:rPr>
+          <w:lang w:val="en-US"/>
+        </w:rPr>
+        <w:t>PHPm</w:t>
+      </w:r>
+      <w:r>
+        <w:rPr>
+          <w:lang w:val="en-US"/>
+        </w:rPr>
+        <w:t>yAdmin</w:t>
+      </w:r>
+      <w:proofErr w:type="spellEnd"/>
+      <w:r>
+        <w:rPr>
+          <w:lang w:val="en-US"/>
+        </w:rPr>
+        <w:t xml:space="preserve"> and also troubleshooting &amp; testing website code.</w:t>
       </w:r>
     </w:p>
     <w:p>
@@ -7565,8 +7689,17 @@
           <w:b/>
           <w:lang w:val="en-US"/>
         </w:rPr>
-        <w:t>Thomas Pionk</w:t>
-      </w:r>
+        <w:t xml:space="preserve">Thomas </w:t>
+      </w:r>
+      <w:proofErr w:type="spellStart"/>
+      <w:r>
+        <w:rPr>
+          <w:b/>
+          <w:lang w:val="en-US"/>
+        </w:rPr>
+        <w:t>Pionk</w:t>
+      </w:r>
+      <w:proofErr w:type="spellEnd"/>
     </w:p>
     <w:p>
       <w:pPr>
@@ -7627,7 +7760,21 @@
         <w:rPr>
           <w:lang w:val="en-US"/>
         </w:rPr>
-        <w:t>ling the various system sensors and configuring the NodeRed networking schema.</w:t>
+        <w:t xml:space="preserve">ling the various system sensors and configuring the </w:t>
+      </w:r>
+      <w:proofErr w:type="spellStart"/>
+      <w:r>
+        <w:rPr>
+          <w:lang w:val="en-US"/>
+        </w:rPr>
+        <w:t>NodeRed</w:t>
+      </w:r>
+      <w:proofErr w:type="spellEnd"/>
+      <w:r>
+        <w:rPr>
+          <w:lang w:val="en-US"/>
+        </w:rPr>
+        <w:t xml:space="preserve"> networking schema.</w:t>
       </w:r>
     </w:p>
     <w:p>
@@ -8005,7 +8152,21 @@
               <w:rPr>
                 <w:lang w:val="en-US"/>
               </w:rPr>
-              <w:t xml:space="preserve">Apple Macbook Pro </w:t>
+              <w:t xml:space="preserve">Apple </w:t>
+            </w:r>
+            <w:proofErr w:type="spellStart"/>
+            <w:r>
+              <w:rPr>
+                <w:lang w:val="en-US"/>
+              </w:rPr>
+              <w:t>Macbook</w:t>
+            </w:r>
+            <w:proofErr w:type="spellEnd"/>
+            <w:r>
+              <w:rPr>
+                <w:lang w:val="en-US"/>
+              </w:rPr>
+              <w:t xml:space="preserve"> Pro </w:t>
             </w:r>
             <w:r>
               <w:rPr>
@@ -8259,11 +8420,19 @@
                 <w:lang w:val="en-US"/>
               </w:rPr>
             </w:pPr>
-            <w:r>
-              <w:rPr>
-                <w:lang w:val="en-US"/>
-              </w:rPr>
-              <w:t xml:space="preserve">Arduino </w:t>
+            <w:proofErr w:type="spellStart"/>
+            <w:r>
+              <w:rPr>
+                <w:lang w:val="en-US"/>
+              </w:rPr>
+              <w:t>Arduino</w:t>
+            </w:r>
+            <w:proofErr w:type="spellEnd"/>
+            <w:r>
+              <w:rPr>
+                <w:lang w:val="en-US"/>
+              </w:rPr>
+              <w:t xml:space="preserve"> </w:t>
             </w:r>
             <w:r>
               <w:rPr>
@@ -8991,11 +9160,19 @@
                 <w:lang w:val="en-US"/>
               </w:rPr>
             </w:pPr>
-            <w:r>
-              <w:rPr>
-                <w:lang w:val="en-US"/>
-              </w:rPr>
-              <w:t xml:space="preserve">GroupMe </w:t>
+            <w:proofErr w:type="spellStart"/>
+            <w:r>
+              <w:rPr>
+                <w:lang w:val="en-US"/>
+              </w:rPr>
+              <w:t>GroupMe</w:t>
+            </w:r>
+            <w:proofErr w:type="spellEnd"/>
+            <w:r>
+              <w:rPr>
+                <w:lang w:val="en-US"/>
+              </w:rPr>
+              <w:t xml:space="preserve"> </w:t>
             </w:r>
             <w:r>
               <w:rPr>
@@ -9175,11 +9352,19 @@
                 <w:lang w:val="en-US"/>
               </w:rPr>
             </w:pPr>
-            <w:r>
-              <w:rPr>
-                <w:lang w:val="en-US"/>
-              </w:rPr>
-              <w:t>Arduino C-Scripting</w:t>
+            <w:proofErr w:type="spellStart"/>
+            <w:r>
+              <w:rPr>
+                <w:lang w:val="en-US"/>
+              </w:rPr>
+              <w:t>Arduino</w:t>
+            </w:r>
+            <w:proofErr w:type="spellEnd"/>
+            <w:r>
+              <w:rPr>
+                <w:lang w:val="en-US"/>
+              </w:rPr>
+              <w:t xml:space="preserve"> C-Scripting</w:t>
             </w:r>
           </w:p>
         </w:tc>
@@ -9721,11 +9906,19 @@
                 <w:lang w:val="en-US"/>
               </w:rPr>
             </w:pPr>
-            <w:r>
-              <w:rPr>
-                <w:lang w:val="en-US"/>
-              </w:rPr>
-              <w:t xml:space="preserve">NodeRed </w:t>
+            <w:proofErr w:type="spellStart"/>
+            <w:r>
+              <w:rPr>
+                <w:lang w:val="en-US"/>
+              </w:rPr>
+              <w:t>NodeRed</w:t>
+            </w:r>
+            <w:proofErr w:type="spellEnd"/>
+            <w:r>
+              <w:rPr>
+                <w:lang w:val="en-US"/>
+              </w:rPr>
+              <w:t xml:space="preserve"> </w:t>
             </w:r>
             <w:r>
               <w:rPr>
@@ -9813,11 +10006,19 @@
                 <w:lang w:val="en-US"/>
               </w:rPr>
             </w:pPr>
-            <w:r>
-              <w:rPr>
-                <w:lang w:val="en-US"/>
-              </w:rPr>
-              <w:t xml:space="preserve">Wamp Server </w:t>
+            <w:proofErr w:type="spellStart"/>
+            <w:r>
+              <w:rPr>
+                <w:lang w:val="en-US"/>
+              </w:rPr>
+              <w:t>Wamp</w:t>
+            </w:r>
+            <w:proofErr w:type="spellEnd"/>
+            <w:r>
+              <w:rPr>
+                <w:lang w:val="en-US"/>
+              </w:rPr>
+              <w:t xml:space="preserve"> Server </w:t>
             </w:r>
             <w:r>
               <w:rPr>
@@ -9997,11 +10198,19 @@
                 <w:lang w:val="en-US"/>
               </w:rPr>
             </w:pPr>
-            <w:r>
-              <w:rPr>
-                <w:lang w:val="en-US"/>
-              </w:rPr>
-              <w:t xml:space="preserve">NodeRed </w:t>
+            <w:proofErr w:type="spellStart"/>
+            <w:r>
+              <w:rPr>
+                <w:lang w:val="en-US"/>
+              </w:rPr>
+              <w:t>NodeRed</w:t>
+            </w:r>
+            <w:proofErr w:type="spellEnd"/>
+            <w:r>
+              <w:rPr>
+                <w:lang w:val="en-US"/>
+              </w:rPr>
+              <w:t xml:space="preserve"> </w:t>
             </w:r>
             <w:r>
               <w:rPr>
@@ -10270,11 +10479,19 @@
                 <w:lang w:val="en-US"/>
               </w:rPr>
             </w:pPr>
-            <w:r>
-              <w:rPr>
-                <w:lang w:val="en-US"/>
-              </w:rPr>
-              <w:t xml:space="preserve">PHPmyAdmin </w:t>
+            <w:proofErr w:type="spellStart"/>
+            <w:r>
+              <w:rPr>
+                <w:lang w:val="en-US"/>
+              </w:rPr>
+              <w:t>PHPmyAdmin</w:t>
+            </w:r>
+            <w:proofErr w:type="spellEnd"/>
+            <w:r>
+              <w:rPr>
+                <w:lang w:val="en-US"/>
+              </w:rPr>
+              <w:t xml:space="preserve"> </w:t>
             </w:r>
             <w:r>
               <w:rPr>
@@ -10446,11 +10663,19 @@
                 <w:lang w:val="en-US"/>
               </w:rPr>
             </w:pPr>
-            <w:r>
-              <w:rPr>
-                <w:lang w:val="en-US"/>
-              </w:rPr>
-              <w:t xml:space="preserve">ChartJS </w:t>
+            <w:proofErr w:type="spellStart"/>
+            <w:r>
+              <w:rPr>
+                <w:lang w:val="en-US"/>
+              </w:rPr>
+              <w:t>ChartJS</w:t>
+            </w:r>
+            <w:proofErr w:type="spellEnd"/>
+            <w:r>
+              <w:rPr>
+                <w:lang w:val="en-US"/>
+              </w:rPr>
+              <w:t xml:space="preserve"> </w:t>
             </w:r>
             <w:r>
               <w:rPr>
@@ -10535,11 +10760,19 @@
                 <w:lang w:val="en-US"/>
               </w:rPr>
             </w:pPr>
-            <w:r>
-              <w:rPr>
-                <w:lang w:val="en-US"/>
-              </w:rPr>
-              <w:t xml:space="preserve">Github </w:t>
+            <w:proofErr w:type="spellStart"/>
+            <w:r>
+              <w:rPr>
+                <w:lang w:val="en-US"/>
+              </w:rPr>
+              <w:t>Github</w:t>
+            </w:r>
+            <w:proofErr w:type="spellEnd"/>
+            <w:r>
+              <w:rPr>
+                <w:lang w:val="en-US"/>
+              </w:rPr>
+              <w:t xml:space="preserve"> </w:t>
             </w:r>
             <w:r>
               <w:rPr>
@@ -12349,8 +12582,30 @@
               <w:rPr>
                 <w:lang w:val="en-US"/>
               </w:rPr>
-              <w:t>Assigned to: Ben Seiber, Thomas Pionk</w:t>
-            </w:r>
+              <w:t xml:space="preserve">Assigned to: Ben </w:t>
+            </w:r>
+            <w:proofErr w:type="spellStart"/>
+            <w:r>
+              <w:rPr>
+                <w:lang w:val="en-US"/>
+              </w:rPr>
+              <w:t>Seiber</w:t>
+            </w:r>
+            <w:proofErr w:type="spellEnd"/>
+            <w:r>
+              <w:rPr>
+                <w:lang w:val="en-US"/>
+              </w:rPr>
+              <w:t xml:space="preserve">, Thomas </w:t>
+            </w:r>
+            <w:proofErr w:type="spellStart"/>
+            <w:r>
+              <w:rPr>
+                <w:lang w:val="en-US"/>
+              </w:rPr>
+              <w:t>Pionk</w:t>
+            </w:r>
+            <w:proofErr w:type="spellEnd"/>
           </w:p>
         </w:tc>
       </w:tr>
@@ -12786,8 +13041,30 @@
               <w:rPr>
                 <w:lang w:val="en-US"/>
               </w:rPr>
-              <w:t>Assigned to: Ben Seiber, Thomas Pionk</w:t>
-            </w:r>
+              <w:t xml:space="preserve">Assigned to: Ben </w:t>
+            </w:r>
+            <w:proofErr w:type="spellStart"/>
+            <w:r>
+              <w:rPr>
+                <w:lang w:val="en-US"/>
+              </w:rPr>
+              <w:t>Seiber</w:t>
+            </w:r>
+            <w:proofErr w:type="spellEnd"/>
+            <w:r>
+              <w:rPr>
+                <w:lang w:val="en-US"/>
+              </w:rPr>
+              <w:t xml:space="preserve">, Thomas </w:t>
+            </w:r>
+            <w:proofErr w:type="spellStart"/>
+            <w:r>
+              <w:rPr>
+                <w:lang w:val="en-US"/>
+              </w:rPr>
+              <w:t>Pionk</w:t>
+            </w:r>
+            <w:proofErr w:type="spellEnd"/>
           </w:p>
         </w:tc>
       </w:tr>
@@ -13175,7 +13452,21 @@
               <w:rPr>
                 <w:lang w:val="en-US"/>
               </w:rPr>
-              <w:t xml:space="preserve">Assigned to: Ben Seiber, </w:t>
+              <w:t xml:space="preserve">Assigned to: Ben </w:t>
+            </w:r>
+            <w:proofErr w:type="spellStart"/>
+            <w:r>
+              <w:rPr>
+                <w:lang w:val="en-US"/>
+              </w:rPr>
+              <w:t>Seiber</w:t>
+            </w:r>
+            <w:proofErr w:type="spellEnd"/>
+            <w:r>
+              <w:rPr>
+                <w:lang w:val="en-US"/>
+              </w:rPr>
+              <w:t xml:space="preserve">, </w:t>
             </w:r>
             <w:r>
               <w:rPr>
@@ -13187,8 +13478,16 @@
               <w:rPr>
                 <w:lang w:val="en-US"/>
               </w:rPr>
-              <w:t>Thomas Pionk</w:t>
-            </w:r>
+              <w:t xml:space="preserve">Thomas </w:t>
+            </w:r>
+            <w:proofErr w:type="spellStart"/>
+            <w:r>
+              <w:rPr>
+                <w:lang w:val="en-US"/>
+              </w:rPr>
+              <w:t>Pionk</w:t>
+            </w:r>
+            <w:proofErr w:type="spellEnd"/>
           </w:p>
         </w:tc>
       </w:tr>
@@ -13619,8 +13918,30 @@
               <w:rPr>
                 <w:lang w:val="en-US"/>
               </w:rPr>
-              <w:t>Assigned to: Ben Seiber, Daniel Wilmot, Jheryl Lezama, Jeff Wallace, Thomas Pionk</w:t>
-            </w:r>
+              <w:t xml:space="preserve">Assigned to: Ben </w:t>
+            </w:r>
+            <w:proofErr w:type="spellStart"/>
+            <w:r>
+              <w:rPr>
+                <w:lang w:val="en-US"/>
+              </w:rPr>
+              <w:t>Seiber</w:t>
+            </w:r>
+            <w:proofErr w:type="spellEnd"/>
+            <w:r>
+              <w:rPr>
+                <w:lang w:val="en-US"/>
+              </w:rPr>
+              <w:t xml:space="preserve">, Daniel Wilmot, Jheryl Lezama, Jeff Wallace, Thomas </w:t>
+            </w:r>
+            <w:proofErr w:type="spellStart"/>
+            <w:r>
+              <w:rPr>
+                <w:lang w:val="en-US"/>
+              </w:rPr>
+              <w:t>Pionk</w:t>
+            </w:r>
+            <w:proofErr w:type="spellEnd"/>
           </w:p>
         </w:tc>
       </w:tr>
@@ -15411,7 +15732,21 @@
         <w:rPr>
           <w:lang w:val="en-US"/>
         </w:rPr>
-        <w:t>Dr. Nilesh Patel</w:t>
+        <w:t xml:space="preserve">Dr. </w:t>
+      </w:r>
+      <w:proofErr w:type="spellStart"/>
+      <w:r>
+        <w:rPr>
+          <w:lang w:val="en-US"/>
+        </w:rPr>
+        <w:t>Nilesh</w:t>
+      </w:r>
+      <w:proofErr w:type="spellEnd"/>
+      <w:r>
+        <w:rPr>
+          <w:lang w:val="en-US"/>
+        </w:rPr>
+        <w:t xml:space="preserve"> Patel</w:t>
       </w:r>
     </w:p>
     <w:p>
@@ -15536,8 +15871,16 @@
         <w:rPr>
           <w:lang w:val="en-US"/>
         </w:rPr>
-        <w:t>Ben Seiber</w:t>
-      </w:r>
+        <w:t xml:space="preserve">Ben </w:t>
+      </w:r>
+      <w:proofErr w:type="spellStart"/>
+      <w:r>
+        <w:rPr>
+          <w:lang w:val="en-US"/>
+        </w:rPr>
+        <w:t>Seiber</w:t>
+      </w:r>
+      <w:proofErr w:type="spellEnd"/>
     </w:p>
     <w:p>
       <w:pPr>
@@ -15620,8 +15963,16 @@
         <w:rPr>
           <w:lang w:val="en-US"/>
         </w:rPr>
-        <w:t>Thomas Pionk</w:t>
-      </w:r>
+        <w:t xml:space="preserve">Thomas </w:t>
+      </w:r>
+      <w:proofErr w:type="spellStart"/>
+      <w:r>
+        <w:rPr>
+          <w:lang w:val="en-US"/>
+        </w:rPr>
+        <w:t>Pionk</w:t>
+      </w:r>
+      <w:proofErr w:type="spellEnd"/>
     </w:p>
     <w:p>
       <w:pPr>
@@ -15774,7 +16125,21 @@
         <w:rPr>
           <w:lang w:val="en-US"/>
         </w:rPr>
-        <w:t>Dr. Nilesh Patel</w:t>
+        <w:t xml:space="preserve">Dr. </w:t>
+      </w:r>
+      <w:proofErr w:type="spellStart"/>
+      <w:r>
+        <w:rPr>
+          <w:lang w:val="en-US"/>
+        </w:rPr>
+        <w:t>Nilesh</w:t>
+      </w:r>
+      <w:proofErr w:type="spellEnd"/>
+      <w:r>
+        <w:rPr>
+          <w:lang w:val="en-US"/>
+        </w:rPr>
+        <w:t xml:space="preserve"> Patel</w:t>
       </w:r>
     </w:p>
     <w:p>
@@ -25063,7 +25428,21 @@
               <w:rPr>
                 <w:lang w:val="en-US"/>
               </w:rPr>
-              <w:t>The system uses PHP to connect to the database and performs a update to the stored property information.</w:t>
+              <w:t xml:space="preserve">The system uses PHP to connect to the database and performs </w:t>
+            </w:r>
+            <w:proofErr w:type="gramStart"/>
+            <w:r>
+              <w:rPr>
+                <w:lang w:val="en-US"/>
+              </w:rPr>
+              <w:t>a</w:t>
+            </w:r>
+            <w:proofErr w:type="gramEnd"/>
+            <w:r>
+              <w:rPr>
+                <w:lang w:val="en-US"/>
+              </w:rPr>
+              <w:t xml:space="preserve"> update to the stored property information.</w:t>
             </w:r>
           </w:p>
         </w:tc>
@@ -31677,14 +32056,14 @@
               <w:jc w:val="center"/>
               <w:rPr>
                 <w:b/>
-                <w:color w:val="FF0000"/>
+                <w:color w:val="auto"/>
                 <w:lang w:val="en-US"/>
               </w:rPr>
             </w:pPr>
             <w:r>
               <w:rPr>
                 <w:b/>
-                <w:color w:val="FF0000"/>
+                <w:color w:val="auto"/>
                 <w:lang w:val="en-US"/>
               </w:rPr>
               <w:t>Generati</w:t>
@@ -31692,7 +32071,7 @@
             <w:r>
               <w:rPr>
                 <w:b/>
-                <w:color w:val="FF0000"/>
+                <w:color w:val="auto"/>
                 <w:lang w:val="en-US"/>
               </w:rPr>
               <w:t>ng Cost-</w:t>
@@ -31700,7 +32079,7 @@
             <w:r>
               <w:rPr>
                 <w:b/>
-                <w:color w:val="FF0000"/>
+                <w:color w:val="auto"/>
                 <w:lang w:val="en-US"/>
               </w:rPr>
               <w:t>Saving Analytics</w:t>
@@ -32318,6 +32697,13 @@
                 <w:lang w:val="en-US"/>
               </w:rPr>
             </w:pPr>
+            <w:r>
+              <w:rPr>
+                <w:lang w:val="en-US"/>
+              </w:rPr>
+              <w:lastRenderedPageBreak/>
+              <w:sym w:font="Wingdings" w:char="F0DF"/>
+            </w:r>
           </w:p>
         </w:tc>
         <w:tc>
@@ -32372,6 +32758,1011 @@
                 <w:lang w:val="en-US"/>
               </w:rPr>
             </w:pPr>
+            <w:r>
+              <w:rPr>
+                <w:lang w:val="en-US"/>
+              </w:rPr>
+              <w:t>The system responds by visually displaying the desired property information</w:t>
+            </w:r>
+            <w:r>
+              <w:rPr>
+                <w:lang w:val="en-US"/>
+              </w:rPr>
+              <w:t>.</w:t>
+            </w:r>
+          </w:p>
+        </w:tc>
+      </w:tr>
+      <w:tr>
+        <w:tc>
+          <w:tcPr>
+            <w:tcW w:w="918" w:type="dxa"/>
+            <w:vAlign w:val="center"/>
+          </w:tcPr>
+          <w:p>
+            <w:pPr>
+              <w:pStyle w:val="Normal1"/>
+              <w:widowControl w:val="0"/>
+              <w:pBdr>
+                <w:top w:val="none" w:sz="0" w:space="0" w:color="auto"/>
+                <w:left w:val="none" w:sz="0" w:space="0" w:color="auto"/>
+                <w:bottom w:val="none" w:sz="0" w:space="0" w:color="auto"/>
+                <w:right w:val="none" w:sz="0" w:space="0" w:color="auto"/>
+                <w:between w:val="none" w:sz="0" w:space="0" w:color="auto"/>
+              </w:pBdr>
+              <w:spacing w:after="320"/>
+              <w:contextualSpacing/>
+              <w:jc w:val="center"/>
+              <w:rPr>
+                <w:lang w:val="en-US"/>
+              </w:rPr>
+            </w:pPr>
+            <w:r>
+              <w:rPr>
+                <w:lang w:val="en-US"/>
+              </w:rPr>
+              <w:sym w:font="Wingdings" w:char="F0E0"/>
+            </w:r>
+          </w:p>
+        </w:tc>
+        <w:tc>
+          <w:tcPr>
+            <w:tcW w:w="990" w:type="dxa"/>
+            <w:vAlign w:val="center"/>
+          </w:tcPr>
+          <w:p>
+            <w:pPr>
+              <w:pStyle w:val="Normal1"/>
+              <w:widowControl w:val="0"/>
+              <w:pBdr>
+                <w:top w:val="none" w:sz="0" w:space="0" w:color="auto"/>
+                <w:left w:val="none" w:sz="0" w:space="0" w:color="auto"/>
+                <w:bottom w:val="none" w:sz="0" w:space="0" w:color="auto"/>
+                <w:right w:val="none" w:sz="0" w:space="0" w:color="auto"/>
+                <w:between w:val="none" w:sz="0" w:space="0" w:color="auto"/>
+              </w:pBdr>
+              <w:spacing w:after="320"/>
+              <w:contextualSpacing/>
+              <w:jc w:val="center"/>
+              <w:rPr>
+                <w:lang w:val="en-US"/>
+              </w:rPr>
+            </w:pPr>
+            <w:r>
+              <w:rPr>
+                <w:lang w:val="en-US"/>
+              </w:rPr>
+              <w:t>3.</w:t>
+            </w:r>
+          </w:p>
+        </w:tc>
+        <w:tc>
+          <w:tcPr>
+            <w:tcW w:w="7668" w:type="dxa"/>
+          </w:tcPr>
+          <w:p>
+            <w:pPr>
+              <w:pStyle w:val="Normal1"/>
+              <w:widowControl w:val="0"/>
+              <w:pBdr>
+                <w:top w:val="none" w:sz="0" w:space="0" w:color="auto"/>
+                <w:left w:val="none" w:sz="0" w:space="0" w:color="auto"/>
+                <w:bottom w:val="none" w:sz="0" w:space="0" w:color="auto"/>
+                <w:right w:val="none" w:sz="0" w:space="0" w:color="auto"/>
+                <w:between w:val="none" w:sz="0" w:space="0" w:color="auto"/>
+              </w:pBdr>
+              <w:spacing w:after="320"/>
+              <w:contextualSpacing/>
+              <w:rPr>
+                <w:lang w:val="en-US"/>
+              </w:rPr>
+            </w:pPr>
+            <w:r>
+              <w:rPr>
+                <w:lang w:val="en-US"/>
+              </w:rPr>
+              <w:t>The landlord selects the analytics option for that property.</w:t>
+            </w:r>
+          </w:p>
+        </w:tc>
+      </w:tr>
+      <w:tr>
+        <w:tc>
+          <w:tcPr>
+            <w:tcW w:w="918" w:type="dxa"/>
+            <w:vAlign w:val="center"/>
+          </w:tcPr>
+          <w:p>
+            <w:pPr>
+              <w:pStyle w:val="Normal1"/>
+              <w:widowControl w:val="0"/>
+              <w:pBdr>
+                <w:top w:val="none" w:sz="0" w:space="0" w:color="auto"/>
+                <w:left w:val="none" w:sz="0" w:space="0" w:color="auto"/>
+                <w:bottom w:val="none" w:sz="0" w:space="0" w:color="auto"/>
+                <w:right w:val="none" w:sz="0" w:space="0" w:color="auto"/>
+                <w:between w:val="none" w:sz="0" w:space="0" w:color="auto"/>
+              </w:pBdr>
+              <w:spacing w:after="320"/>
+              <w:contextualSpacing/>
+              <w:jc w:val="center"/>
+              <w:rPr>
+                <w:lang w:val="en-US"/>
+              </w:rPr>
+            </w:pPr>
+            <w:r>
+              <w:rPr>
+                <w:lang w:val="en-US"/>
+              </w:rPr>
+              <w:sym w:font="Wingdings" w:char="F0DF"/>
+            </w:r>
+          </w:p>
+        </w:tc>
+        <w:tc>
+          <w:tcPr>
+            <w:tcW w:w="990" w:type="dxa"/>
+            <w:vAlign w:val="center"/>
+          </w:tcPr>
+          <w:p>
+            <w:pPr>
+              <w:pStyle w:val="Normal1"/>
+              <w:widowControl w:val="0"/>
+              <w:pBdr>
+                <w:top w:val="none" w:sz="0" w:space="0" w:color="auto"/>
+                <w:left w:val="none" w:sz="0" w:space="0" w:color="auto"/>
+                <w:bottom w:val="none" w:sz="0" w:space="0" w:color="auto"/>
+                <w:right w:val="none" w:sz="0" w:space="0" w:color="auto"/>
+                <w:between w:val="none" w:sz="0" w:space="0" w:color="auto"/>
+              </w:pBdr>
+              <w:spacing w:after="320"/>
+              <w:contextualSpacing/>
+              <w:jc w:val="center"/>
+              <w:rPr>
+                <w:lang w:val="en-US"/>
+              </w:rPr>
+            </w:pPr>
+            <w:r>
+              <w:rPr>
+                <w:lang w:val="en-US"/>
+              </w:rPr>
+              <w:t>4.</w:t>
+            </w:r>
+          </w:p>
+        </w:tc>
+        <w:tc>
+          <w:tcPr>
+            <w:tcW w:w="7668" w:type="dxa"/>
+          </w:tcPr>
+          <w:p>
+            <w:pPr>
+              <w:pStyle w:val="Normal1"/>
+              <w:widowControl w:val="0"/>
+              <w:pBdr>
+                <w:top w:val="none" w:sz="0" w:space="0" w:color="auto"/>
+                <w:left w:val="none" w:sz="0" w:space="0" w:color="auto"/>
+                <w:bottom w:val="none" w:sz="0" w:space="0" w:color="auto"/>
+                <w:right w:val="none" w:sz="0" w:space="0" w:color="auto"/>
+                <w:between w:val="none" w:sz="0" w:space="0" w:color="auto"/>
+              </w:pBdr>
+              <w:spacing w:after="320"/>
+              <w:contextualSpacing/>
+              <w:rPr>
+                <w:lang w:val="en-US"/>
+              </w:rPr>
+            </w:pPr>
+            <w:r>
+              <w:rPr>
+                <w:lang w:val="en-US"/>
+              </w:rPr>
+              <w:t xml:space="preserve">System responds by sending the request to the </w:t>
+            </w:r>
+            <w:r>
+              <w:rPr>
+                <w:lang w:val="en-US"/>
+              </w:rPr>
+              <w:t xml:space="preserve">MQTT </w:t>
+            </w:r>
+            <w:r>
+              <w:rPr>
+                <w:lang w:val="en-US"/>
+              </w:rPr>
+              <w:t>server</w:t>
+            </w:r>
+            <w:r>
+              <w:rPr>
+                <w:lang w:val="en-US"/>
+              </w:rPr>
+              <w:t xml:space="preserve"> to view the live sensor data.</w:t>
+            </w:r>
+          </w:p>
+        </w:tc>
+      </w:tr>
+      <w:tr>
+        <w:tc>
+          <w:tcPr>
+            <w:tcW w:w="918" w:type="dxa"/>
+            <w:vAlign w:val="center"/>
+          </w:tcPr>
+          <w:p>
+            <w:pPr>
+              <w:pStyle w:val="Normal1"/>
+              <w:widowControl w:val="0"/>
+              <w:pBdr>
+                <w:top w:val="none" w:sz="0" w:space="0" w:color="auto"/>
+                <w:left w:val="none" w:sz="0" w:space="0" w:color="auto"/>
+                <w:bottom w:val="none" w:sz="0" w:space="0" w:color="auto"/>
+                <w:right w:val="none" w:sz="0" w:space="0" w:color="auto"/>
+                <w:between w:val="none" w:sz="0" w:space="0" w:color="auto"/>
+              </w:pBdr>
+              <w:spacing w:after="320"/>
+              <w:contextualSpacing/>
+              <w:jc w:val="center"/>
+              <w:rPr>
+                <w:lang w:val="en-US"/>
+              </w:rPr>
+            </w:pPr>
+            <w:r>
+              <w:rPr>
+                <w:lang w:val="en-US"/>
+              </w:rPr>
+              <w:sym w:font="Wingdings" w:char="F0DF"/>
+            </w:r>
+          </w:p>
+        </w:tc>
+        <w:tc>
+          <w:tcPr>
+            <w:tcW w:w="990" w:type="dxa"/>
+            <w:vAlign w:val="center"/>
+          </w:tcPr>
+          <w:p>
+            <w:pPr>
+              <w:pStyle w:val="Normal1"/>
+              <w:widowControl w:val="0"/>
+              <w:pBdr>
+                <w:top w:val="none" w:sz="0" w:space="0" w:color="auto"/>
+                <w:left w:val="none" w:sz="0" w:space="0" w:color="auto"/>
+                <w:bottom w:val="none" w:sz="0" w:space="0" w:color="auto"/>
+                <w:right w:val="none" w:sz="0" w:space="0" w:color="auto"/>
+                <w:between w:val="none" w:sz="0" w:space="0" w:color="auto"/>
+              </w:pBdr>
+              <w:spacing w:after="320"/>
+              <w:contextualSpacing/>
+              <w:jc w:val="center"/>
+              <w:rPr>
+                <w:lang w:val="en-US"/>
+              </w:rPr>
+            </w:pPr>
+            <w:r>
+              <w:rPr>
+                <w:lang w:val="en-US"/>
+              </w:rPr>
+              <w:t>5.</w:t>
+            </w:r>
+          </w:p>
+        </w:tc>
+        <w:tc>
+          <w:tcPr>
+            <w:tcW w:w="7668" w:type="dxa"/>
+          </w:tcPr>
+          <w:p>
+            <w:pPr>
+              <w:pStyle w:val="Normal1"/>
+              <w:widowControl w:val="0"/>
+              <w:pBdr>
+                <w:top w:val="none" w:sz="0" w:space="0" w:color="auto"/>
+                <w:left w:val="none" w:sz="0" w:space="0" w:color="auto"/>
+                <w:bottom w:val="none" w:sz="0" w:space="0" w:color="auto"/>
+                <w:right w:val="none" w:sz="0" w:space="0" w:color="auto"/>
+                <w:between w:val="none" w:sz="0" w:space="0" w:color="auto"/>
+              </w:pBdr>
+              <w:spacing w:after="320"/>
+              <w:contextualSpacing/>
+              <w:rPr>
+                <w:lang w:val="en-US"/>
+              </w:rPr>
+            </w:pPr>
+            <w:r>
+              <w:rPr>
+                <w:lang w:val="en-US"/>
+              </w:rPr>
+              <w:t xml:space="preserve">The system further responds by </w:t>
+            </w:r>
+            <w:r>
+              <w:rPr>
+                <w:lang w:val="en-US"/>
+              </w:rPr>
+              <w:t xml:space="preserve">also </w:t>
+            </w:r>
+            <w:r>
+              <w:rPr>
+                <w:lang w:val="en-US"/>
+              </w:rPr>
+              <w:t>reading the</w:t>
+            </w:r>
+            <w:r>
+              <w:rPr>
+                <w:lang w:val="en-US"/>
+              </w:rPr>
+              <w:t xml:space="preserve"> sensor data stored in the</w:t>
+            </w:r>
+            <w:r>
+              <w:rPr>
+                <w:lang w:val="en-US"/>
+              </w:rPr>
+              <w:t xml:space="preserve"> MySQL</w:t>
+            </w:r>
+            <w:r>
+              <w:rPr>
+                <w:lang w:val="en-US"/>
+              </w:rPr>
+              <w:t xml:space="preserve"> database</w:t>
+            </w:r>
+            <w:r>
+              <w:rPr>
+                <w:lang w:val="en-US"/>
+              </w:rPr>
+              <w:t xml:space="preserve"> for each of the various sensors</w:t>
+            </w:r>
+            <w:r>
+              <w:rPr>
+                <w:lang w:val="en-US"/>
+              </w:rPr>
+              <w:t>.</w:t>
+            </w:r>
+          </w:p>
+        </w:tc>
+      </w:tr>
+      <w:tr>
+        <w:tc>
+          <w:tcPr>
+            <w:tcW w:w="918" w:type="dxa"/>
+            <w:vAlign w:val="center"/>
+          </w:tcPr>
+          <w:p>
+            <w:pPr>
+              <w:pStyle w:val="Normal1"/>
+              <w:widowControl w:val="0"/>
+              <w:pBdr>
+                <w:top w:val="none" w:sz="0" w:space="0" w:color="auto"/>
+                <w:left w:val="none" w:sz="0" w:space="0" w:color="auto"/>
+                <w:bottom w:val="none" w:sz="0" w:space="0" w:color="auto"/>
+                <w:right w:val="none" w:sz="0" w:space="0" w:color="auto"/>
+                <w:between w:val="none" w:sz="0" w:space="0" w:color="auto"/>
+              </w:pBdr>
+              <w:spacing w:after="320"/>
+              <w:contextualSpacing/>
+              <w:jc w:val="center"/>
+              <w:rPr>
+                <w:lang w:val="en-US"/>
+              </w:rPr>
+            </w:pPr>
+            <w:r>
+              <w:rPr>
+                <w:lang w:val="en-US"/>
+              </w:rPr>
+              <w:sym w:font="Wingdings" w:char="F0DF"/>
+            </w:r>
+          </w:p>
+        </w:tc>
+        <w:tc>
+          <w:tcPr>
+            <w:tcW w:w="990" w:type="dxa"/>
+            <w:vAlign w:val="center"/>
+          </w:tcPr>
+          <w:p>
+            <w:pPr>
+              <w:pStyle w:val="Normal1"/>
+              <w:widowControl w:val="0"/>
+              <w:pBdr>
+                <w:top w:val="none" w:sz="0" w:space="0" w:color="auto"/>
+                <w:left w:val="none" w:sz="0" w:space="0" w:color="auto"/>
+                <w:bottom w:val="none" w:sz="0" w:space="0" w:color="auto"/>
+                <w:right w:val="none" w:sz="0" w:space="0" w:color="auto"/>
+                <w:between w:val="none" w:sz="0" w:space="0" w:color="auto"/>
+              </w:pBdr>
+              <w:spacing w:after="320"/>
+              <w:contextualSpacing/>
+              <w:jc w:val="center"/>
+              <w:rPr>
+                <w:lang w:val="en-US"/>
+              </w:rPr>
+            </w:pPr>
+            <w:r>
+              <w:rPr>
+                <w:lang w:val="en-US"/>
+              </w:rPr>
+              <w:t>6.</w:t>
+            </w:r>
+          </w:p>
+        </w:tc>
+        <w:tc>
+          <w:tcPr>
+            <w:tcW w:w="7668" w:type="dxa"/>
+          </w:tcPr>
+          <w:p>
+            <w:pPr>
+              <w:pStyle w:val="Normal1"/>
+              <w:widowControl w:val="0"/>
+              <w:pBdr>
+                <w:top w:val="none" w:sz="0" w:space="0" w:color="auto"/>
+                <w:left w:val="none" w:sz="0" w:space="0" w:color="auto"/>
+                <w:bottom w:val="none" w:sz="0" w:space="0" w:color="auto"/>
+                <w:right w:val="none" w:sz="0" w:space="0" w:color="auto"/>
+                <w:between w:val="none" w:sz="0" w:space="0" w:color="auto"/>
+              </w:pBdr>
+              <w:spacing w:after="320"/>
+              <w:contextualSpacing/>
+              <w:rPr>
+                <w:lang w:val="en-US"/>
+              </w:rPr>
+            </w:pPr>
+            <w:r>
+              <w:rPr>
+                <w:lang w:val="en-US"/>
+              </w:rPr>
+              <w:t xml:space="preserve">The website application receives the sensor data </w:t>
+            </w:r>
+            <w:r>
+              <w:rPr>
+                <w:lang w:val="en-US"/>
+              </w:rPr>
+              <w:t xml:space="preserve">from both sources </w:t>
+            </w:r>
+            <w:r>
+              <w:rPr>
+                <w:lang w:val="en-US"/>
+              </w:rPr>
+              <w:t xml:space="preserve">and plots the information into </w:t>
+            </w:r>
+            <w:proofErr w:type="spellStart"/>
+            <w:r>
+              <w:rPr>
+                <w:lang w:val="en-US"/>
+              </w:rPr>
+              <w:t>ChartJS</w:t>
+            </w:r>
+            <w:proofErr w:type="spellEnd"/>
+            <w:r>
+              <w:rPr>
+                <w:lang w:val="en-US"/>
+              </w:rPr>
+              <w:t>.</w:t>
+            </w:r>
+          </w:p>
+        </w:tc>
+      </w:tr>
+      <w:tr>
+        <w:tc>
+          <w:tcPr>
+            <w:tcW w:w="918" w:type="dxa"/>
+            <w:vAlign w:val="center"/>
+          </w:tcPr>
+          <w:p>
+            <w:pPr>
+              <w:pStyle w:val="Normal1"/>
+              <w:widowControl w:val="0"/>
+              <w:pBdr>
+                <w:top w:val="none" w:sz="0" w:space="0" w:color="auto"/>
+                <w:left w:val="none" w:sz="0" w:space="0" w:color="auto"/>
+                <w:bottom w:val="none" w:sz="0" w:space="0" w:color="auto"/>
+                <w:right w:val="none" w:sz="0" w:space="0" w:color="auto"/>
+                <w:between w:val="none" w:sz="0" w:space="0" w:color="auto"/>
+              </w:pBdr>
+              <w:spacing w:after="320"/>
+              <w:contextualSpacing/>
+              <w:jc w:val="center"/>
+              <w:rPr>
+                <w:lang w:val="en-US"/>
+              </w:rPr>
+            </w:pPr>
+            <w:r>
+              <w:rPr>
+                <w:lang w:val="en-US"/>
+              </w:rPr>
+              <w:sym w:font="Wingdings" w:char="F0DF"/>
+            </w:r>
+          </w:p>
+        </w:tc>
+        <w:tc>
+          <w:tcPr>
+            <w:tcW w:w="990" w:type="dxa"/>
+            <w:vAlign w:val="center"/>
+          </w:tcPr>
+          <w:p>
+            <w:pPr>
+              <w:pStyle w:val="Normal1"/>
+              <w:widowControl w:val="0"/>
+              <w:pBdr>
+                <w:top w:val="none" w:sz="0" w:space="0" w:color="auto"/>
+                <w:left w:val="none" w:sz="0" w:space="0" w:color="auto"/>
+                <w:bottom w:val="none" w:sz="0" w:space="0" w:color="auto"/>
+                <w:right w:val="none" w:sz="0" w:space="0" w:color="auto"/>
+                <w:between w:val="none" w:sz="0" w:space="0" w:color="auto"/>
+              </w:pBdr>
+              <w:spacing w:after="320"/>
+              <w:contextualSpacing/>
+              <w:jc w:val="center"/>
+              <w:rPr>
+                <w:lang w:val="en-US"/>
+              </w:rPr>
+            </w:pPr>
+            <w:r>
+              <w:rPr>
+                <w:lang w:val="en-US"/>
+              </w:rPr>
+              <w:t>7.</w:t>
+            </w:r>
+          </w:p>
+        </w:tc>
+        <w:tc>
+          <w:tcPr>
+            <w:tcW w:w="7668" w:type="dxa"/>
+          </w:tcPr>
+          <w:p>
+            <w:pPr>
+              <w:pStyle w:val="Normal1"/>
+              <w:widowControl w:val="0"/>
+              <w:pBdr>
+                <w:top w:val="none" w:sz="0" w:space="0" w:color="auto"/>
+                <w:left w:val="none" w:sz="0" w:space="0" w:color="auto"/>
+                <w:bottom w:val="none" w:sz="0" w:space="0" w:color="auto"/>
+                <w:right w:val="none" w:sz="0" w:space="0" w:color="auto"/>
+                <w:between w:val="none" w:sz="0" w:space="0" w:color="auto"/>
+              </w:pBdr>
+              <w:spacing w:after="320"/>
+              <w:contextualSpacing/>
+              <w:rPr>
+                <w:lang w:val="en-US"/>
+              </w:rPr>
+            </w:pPr>
+            <w:r>
+              <w:rPr>
+                <w:b/>
+                <w:lang w:val="en-US"/>
+              </w:rPr>
+              <w:t>(Exit Condi</w:t>
+            </w:r>
+            <w:r>
+              <w:rPr>
+                <w:b/>
+                <w:lang w:val="en-US"/>
+              </w:rPr>
+              <w:t>tion)</w:t>
+            </w:r>
+            <w:r>
+              <w:rPr>
+                <w:lang w:val="en-US"/>
+              </w:rPr>
+              <w:t xml:space="preserve"> </w:t>
+            </w:r>
+            <w:r>
+              <w:rPr>
+                <w:lang w:val="en-US"/>
+              </w:rPr>
+              <w:t xml:space="preserve">The </w:t>
+            </w:r>
+            <w:proofErr w:type="spellStart"/>
+            <w:r>
+              <w:rPr>
+                <w:lang w:val="en-US"/>
+              </w:rPr>
+              <w:t>ChartJS</w:t>
+            </w:r>
+            <w:proofErr w:type="spellEnd"/>
+            <w:r>
+              <w:rPr>
+                <w:lang w:val="en-US"/>
+              </w:rPr>
+              <w:t xml:space="preserve"> graphs are then displayed on the analytics page for the landlord to view an analytics breakdown.</w:t>
+            </w:r>
+          </w:p>
+        </w:tc>
+      </w:tr>
+      <w:tr>
+        <w:tc>
+          <w:tcPr>
+            <w:tcW w:w="9576" w:type="dxa"/>
+            <w:gridSpan w:val="3"/>
+            <w:vAlign w:val="center"/>
+          </w:tcPr>
+          <w:p>
+            <w:pPr>
+              <w:pStyle w:val="Normal1"/>
+              <w:widowControl w:val="0"/>
+              <w:pBdr>
+                <w:top w:val="none" w:sz="0" w:space="0" w:color="auto"/>
+                <w:left w:val="none" w:sz="0" w:space="0" w:color="auto"/>
+                <w:bottom w:val="none" w:sz="0" w:space="0" w:color="auto"/>
+                <w:right w:val="none" w:sz="0" w:space="0" w:color="auto"/>
+                <w:between w:val="none" w:sz="0" w:space="0" w:color="auto"/>
+              </w:pBdr>
+              <w:spacing w:after="320"/>
+              <w:contextualSpacing/>
+              <w:rPr>
+                <w:lang w:val="en-US"/>
+              </w:rPr>
+            </w:pPr>
+            <w:r>
+              <w:rPr>
+                <w:b/>
+                <w:lang w:val="en-US"/>
+              </w:rPr>
+              <w:t>Flow of Events for Main Success Scenario (Alternate Scenario):</w:t>
+            </w:r>
+          </w:p>
+        </w:tc>
+      </w:tr>
+      <w:tr>
+        <w:tc>
+          <w:tcPr>
+            <w:tcW w:w="918" w:type="dxa"/>
+            <w:vAlign w:val="center"/>
+          </w:tcPr>
+          <w:p>
+            <w:pPr>
+              <w:pStyle w:val="Normal1"/>
+              <w:widowControl w:val="0"/>
+              <w:pBdr>
+                <w:top w:val="none" w:sz="0" w:space="0" w:color="auto"/>
+                <w:left w:val="none" w:sz="0" w:space="0" w:color="auto"/>
+                <w:bottom w:val="none" w:sz="0" w:space="0" w:color="auto"/>
+                <w:right w:val="none" w:sz="0" w:space="0" w:color="auto"/>
+                <w:between w:val="none" w:sz="0" w:space="0" w:color="auto"/>
+              </w:pBdr>
+              <w:spacing w:after="320"/>
+              <w:contextualSpacing/>
+              <w:jc w:val="center"/>
+              <w:rPr>
+                <w:lang w:val="en-US"/>
+              </w:rPr>
+            </w:pPr>
+            <w:r>
+              <w:rPr>
+                <w:lang w:val="en-US"/>
+              </w:rPr>
+              <w:sym w:font="Wingdings" w:char="F0DF"/>
+            </w:r>
+          </w:p>
+        </w:tc>
+        <w:tc>
+          <w:tcPr>
+            <w:tcW w:w="990" w:type="dxa"/>
+            <w:vAlign w:val="center"/>
+          </w:tcPr>
+          <w:p>
+            <w:pPr>
+              <w:pStyle w:val="Normal1"/>
+              <w:widowControl w:val="0"/>
+              <w:pBdr>
+                <w:top w:val="none" w:sz="0" w:space="0" w:color="auto"/>
+                <w:left w:val="none" w:sz="0" w:space="0" w:color="auto"/>
+                <w:bottom w:val="none" w:sz="0" w:space="0" w:color="auto"/>
+                <w:right w:val="none" w:sz="0" w:space="0" w:color="auto"/>
+                <w:between w:val="none" w:sz="0" w:space="0" w:color="auto"/>
+              </w:pBdr>
+              <w:spacing w:after="320"/>
+              <w:contextualSpacing/>
+              <w:jc w:val="center"/>
+              <w:rPr>
+                <w:lang w:val="en-US"/>
+              </w:rPr>
+            </w:pPr>
+            <w:r>
+              <w:rPr>
+                <w:lang w:val="en-US"/>
+              </w:rPr>
+              <w:t>4a.</w:t>
+            </w:r>
+          </w:p>
+        </w:tc>
+        <w:tc>
+          <w:tcPr>
+            <w:tcW w:w="7668" w:type="dxa"/>
+          </w:tcPr>
+          <w:p>
+            <w:pPr>
+              <w:pStyle w:val="Normal1"/>
+              <w:widowControl w:val="0"/>
+              <w:pBdr>
+                <w:top w:val="none" w:sz="0" w:space="0" w:color="auto"/>
+                <w:left w:val="none" w:sz="0" w:space="0" w:color="auto"/>
+                <w:bottom w:val="none" w:sz="0" w:space="0" w:color="auto"/>
+                <w:right w:val="none" w:sz="0" w:space="0" w:color="auto"/>
+                <w:between w:val="none" w:sz="0" w:space="0" w:color="auto"/>
+              </w:pBdr>
+              <w:spacing w:after="320"/>
+              <w:contextualSpacing/>
+              <w:rPr>
+                <w:lang w:val="en-US"/>
+              </w:rPr>
+            </w:pPr>
+            <w:r>
+              <w:rPr>
+                <w:lang w:val="en-US"/>
+              </w:rPr>
+              <w:t>The system responds with a visual error message that the MQTT server is currently unavailable.</w:t>
+            </w:r>
+          </w:p>
+        </w:tc>
+      </w:tr>
+      <w:tr>
+        <w:tc>
+          <w:tcPr>
+            <w:tcW w:w="918" w:type="dxa"/>
+            <w:vAlign w:val="center"/>
+          </w:tcPr>
+          <w:p>
+            <w:pPr>
+              <w:pStyle w:val="Normal1"/>
+              <w:widowControl w:val="0"/>
+              <w:pBdr>
+                <w:top w:val="none" w:sz="0" w:space="0" w:color="auto"/>
+                <w:left w:val="none" w:sz="0" w:space="0" w:color="auto"/>
+                <w:bottom w:val="none" w:sz="0" w:space="0" w:color="auto"/>
+                <w:right w:val="none" w:sz="0" w:space="0" w:color="auto"/>
+                <w:between w:val="none" w:sz="0" w:space="0" w:color="auto"/>
+              </w:pBdr>
+              <w:spacing w:after="320"/>
+              <w:contextualSpacing/>
+              <w:jc w:val="center"/>
+              <w:rPr>
+                <w:lang w:val="en-US"/>
+              </w:rPr>
+            </w:pPr>
+            <w:r>
+              <w:rPr>
+                <w:lang w:val="en-US"/>
+              </w:rPr>
+              <w:sym w:font="Wingdings" w:char="F0E0"/>
+            </w:r>
+          </w:p>
+        </w:tc>
+        <w:tc>
+          <w:tcPr>
+            <w:tcW w:w="990" w:type="dxa"/>
+            <w:vAlign w:val="center"/>
+          </w:tcPr>
+          <w:p>
+            <w:pPr>
+              <w:pStyle w:val="Normal1"/>
+              <w:widowControl w:val="0"/>
+              <w:pBdr>
+                <w:top w:val="none" w:sz="0" w:space="0" w:color="auto"/>
+                <w:left w:val="none" w:sz="0" w:space="0" w:color="auto"/>
+                <w:bottom w:val="none" w:sz="0" w:space="0" w:color="auto"/>
+                <w:right w:val="none" w:sz="0" w:space="0" w:color="auto"/>
+                <w:between w:val="none" w:sz="0" w:space="0" w:color="auto"/>
+              </w:pBdr>
+              <w:spacing w:after="320"/>
+              <w:contextualSpacing/>
+              <w:jc w:val="center"/>
+              <w:rPr>
+                <w:lang w:val="en-US"/>
+              </w:rPr>
+            </w:pPr>
+          </w:p>
+        </w:tc>
+        <w:tc>
+          <w:tcPr>
+            <w:tcW w:w="7668" w:type="dxa"/>
+          </w:tcPr>
+          <w:p>
+            <w:pPr>
+              <w:pStyle w:val="Normal1"/>
+              <w:widowControl w:val="0"/>
+              <w:pBdr>
+                <w:top w:val="none" w:sz="0" w:space="0" w:color="auto"/>
+                <w:left w:val="none" w:sz="0" w:space="0" w:color="auto"/>
+                <w:bottom w:val="none" w:sz="0" w:space="0" w:color="auto"/>
+                <w:right w:val="none" w:sz="0" w:space="0" w:color="auto"/>
+                <w:between w:val="none" w:sz="0" w:space="0" w:color="auto"/>
+              </w:pBdr>
+              <w:spacing w:after="320"/>
+              <w:contextualSpacing/>
+              <w:rPr>
+                <w:lang w:val="en-US"/>
+              </w:rPr>
+            </w:pPr>
+            <w:r>
+              <w:rPr>
+                <w:lang w:val="en-US"/>
+              </w:rPr>
+              <w:t>(Same as in step 1)</w:t>
+            </w:r>
+          </w:p>
+        </w:tc>
+      </w:tr>
+      <w:tr>
+        <w:tc>
+          <w:tcPr>
+            <w:tcW w:w="918" w:type="dxa"/>
+            <w:vAlign w:val="center"/>
+          </w:tcPr>
+          <w:p>
+            <w:pPr>
+              <w:pStyle w:val="Normal1"/>
+              <w:widowControl w:val="0"/>
+              <w:pBdr>
+                <w:top w:val="none" w:sz="0" w:space="0" w:color="auto"/>
+                <w:left w:val="none" w:sz="0" w:space="0" w:color="auto"/>
+                <w:bottom w:val="none" w:sz="0" w:space="0" w:color="auto"/>
+                <w:right w:val="none" w:sz="0" w:space="0" w:color="auto"/>
+                <w:between w:val="none" w:sz="0" w:space="0" w:color="auto"/>
+              </w:pBdr>
+              <w:spacing w:after="320"/>
+              <w:contextualSpacing/>
+              <w:jc w:val="center"/>
+              <w:rPr>
+                <w:lang w:val="en-US"/>
+              </w:rPr>
+            </w:pPr>
+            <w:r>
+              <w:rPr>
+                <w:lang w:val="en-US"/>
+              </w:rPr>
+              <w:sym w:font="Wingdings" w:char="F0DF"/>
+            </w:r>
+          </w:p>
+        </w:tc>
+        <w:tc>
+          <w:tcPr>
+            <w:tcW w:w="990" w:type="dxa"/>
+            <w:vAlign w:val="center"/>
+          </w:tcPr>
+          <w:p>
+            <w:pPr>
+              <w:pStyle w:val="Normal1"/>
+              <w:widowControl w:val="0"/>
+              <w:pBdr>
+                <w:top w:val="none" w:sz="0" w:space="0" w:color="auto"/>
+                <w:left w:val="none" w:sz="0" w:space="0" w:color="auto"/>
+                <w:bottom w:val="none" w:sz="0" w:space="0" w:color="auto"/>
+                <w:right w:val="none" w:sz="0" w:space="0" w:color="auto"/>
+                <w:between w:val="none" w:sz="0" w:space="0" w:color="auto"/>
+              </w:pBdr>
+              <w:spacing w:after="320"/>
+              <w:contextualSpacing/>
+              <w:jc w:val="center"/>
+              <w:rPr>
+                <w:lang w:val="en-US"/>
+              </w:rPr>
+            </w:pPr>
+            <w:r>
+              <w:rPr>
+                <w:lang w:val="en-US"/>
+              </w:rPr>
+              <w:t>5a.</w:t>
+            </w:r>
+          </w:p>
+        </w:tc>
+        <w:tc>
+          <w:tcPr>
+            <w:tcW w:w="7668" w:type="dxa"/>
+          </w:tcPr>
+          <w:p>
+            <w:pPr>
+              <w:pStyle w:val="Normal1"/>
+              <w:widowControl w:val="0"/>
+              <w:pBdr>
+                <w:top w:val="none" w:sz="0" w:space="0" w:color="auto"/>
+                <w:left w:val="none" w:sz="0" w:space="0" w:color="auto"/>
+                <w:bottom w:val="none" w:sz="0" w:space="0" w:color="auto"/>
+                <w:right w:val="none" w:sz="0" w:space="0" w:color="auto"/>
+                <w:between w:val="none" w:sz="0" w:space="0" w:color="auto"/>
+              </w:pBdr>
+              <w:spacing w:after="320"/>
+              <w:contextualSpacing/>
+              <w:rPr>
+                <w:lang w:val="en-US"/>
+              </w:rPr>
+            </w:pPr>
+            <w:r>
+              <w:rPr>
+                <w:lang w:val="en-US"/>
+              </w:rPr>
+              <w:t>The system responds with a visual error message that the M</w:t>
+            </w:r>
+            <w:r>
+              <w:rPr>
+                <w:lang w:val="en-US"/>
+              </w:rPr>
+              <w:t>ySQL</w:t>
+            </w:r>
+            <w:r>
+              <w:rPr>
+                <w:lang w:val="en-US"/>
+              </w:rPr>
+              <w:t xml:space="preserve"> server is currently unavailable.</w:t>
+            </w:r>
+            <w:bookmarkStart w:id="4" w:name="_GoBack"/>
+            <w:bookmarkEnd w:id="4"/>
+          </w:p>
+        </w:tc>
+      </w:tr>
+      <w:tr>
+        <w:tc>
+          <w:tcPr>
+            <w:tcW w:w="918" w:type="dxa"/>
+            <w:vAlign w:val="center"/>
+          </w:tcPr>
+          <w:p>
+            <w:pPr>
+              <w:pStyle w:val="Normal1"/>
+              <w:widowControl w:val="0"/>
+              <w:pBdr>
+                <w:top w:val="none" w:sz="0" w:space="0" w:color="auto"/>
+                <w:left w:val="none" w:sz="0" w:space="0" w:color="auto"/>
+                <w:bottom w:val="none" w:sz="0" w:space="0" w:color="auto"/>
+                <w:right w:val="none" w:sz="0" w:space="0" w:color="auto"/>
+                <w:between w:val="none" w:sz="0" w:space="0" w:color="auto"/>
+              </w:pBdr>
+              <w:spacing w:after="320"/>
+              <w:contextualSpacing/>
+              <w:jc w:val="center"/>
+              <w:rPr>
+                <w:lang w:val="en-US"/>
+              </w:rPr>
+            </w:pPr>
+            <w:r>
+              <w:rPr>
+                <w:lang w:val="en-US"/>
+              </w:rPr>
+              <w:sym w:font="Wingdings" w:char="F0E0"/>
+            </w:r>
+          </w:p>
+        </w:tc>
+        <w:tc>
+          <w:tcPr>
+            <w:tcW w:w="990" w:type="dxa"/>
+            <w:vAlign w:val="center"/>
+          </w:tcPr>
+          <w:p>
+            <w:pPr>
+              <w:pStyle w:val="Normal1"/>
+              <w:widowControl w:val="0"/>
+              <w:pBdr>
+                <w:top w:val="none" w:sz="0" w:space="0" w:color="auto"/>
+                <w:left w:val="none" w:sz="0" w:space="0" w:color="auto"/>
+                <w:bottom w:val="none" w:sz="0" w:space="0" w:color="auto"/>
+                <w:right w:val="none" w:sz="0" w:space="0" w:color="auto"/>
+                <w:between w:val="none" w:sz="0" w:space="0" w:color="auto"/>
+              </w:pBdr>
+              <w:spacing w:after="320"/>
+              <w:contextualSpacing/>
+              <w:jc w:val="center"/>
+              <w:rPr>
+                <w:lang w:val="en-US"/>
+              </w:rPr>
+            </w:pPr>
+          </w:p>
+        </w:tc>
+        <w:tc>
+          <w:tcPr>
+            <w:tcW w:w="7668" w:type="dxa"/>
+          </w:tcPr>
+          <w:p>
+            <w:pPr>
+              <w:pStyle w:val="Normal1"/>
+              <w:widowControl w:val="0"/>
+              <w:pBdr>
+                <w:top w:val="none" w:sz="0" w:space="0" w:color="auto"/>
+                <w:left w:val="none" w:sz="0" w:space="0" w:color="auto"/>
+                <w:bottom w:val="none" w:sz="0" w:space="0" w:color="auto"/>
+                <w:right w:val="none" w:sz="0" w:space="0" w:color="auto"/>
+                <w:between w:val="none" w:sz="0" w:space="0" w:color="auto"/>
+              </w:pBdr>
+              <w:spacing w:after="320"/>
+              <w:contextualSpacing/>
+              <w:rPr>
+                <w:lang w:val="en-US"/>
+              </w:rPr>
+            </w:pPr>
+            <w:r>
+              <w:rPr>
+                <w:lang w:val="en-US"/>
+              </w:rPr>
+              <w:t>(Same as in step 1)</w:t>
+            </w:r>
           </w:p>
         </w:tc>
       </w:tr>
@@ -32443,6 +33834,7 @@
         </w:rPr>
         <w:t>“</w:t>
       </w:r>
+      <w:proofErr w:type="spellStart"/>
       <w:r>
         <w:rPr>
           <w:lang w:val="en-US"/>
@@ -32459,7 +33851,14 @@
         <w:rPr>
           <w:lang w:val="en-US"/>
         </w:rPr>
-        <w:t>.asta”</w:t>
+        <w:t>.asta</w:t>
+      </w:r>
+      <w:proofErr w:type="spellEnd"/>
+      <w:r>
+        <w:rPr>
+          <w:lang w:val="en-US"/>
+        </w:rPr>
+        <w:t>”</w:t>
       </w:r>
       <w:r>
         <w:rPr>
@@ -32628,6 +34027,7 @@
           <w:noProof/>
           <w:lang w:val="en-US"/>
         </w:rPr>
+        <w:lastRenderedPageBreak/>
         <w:drawing>
           <wp:inline distT="0" distB="0" distL="0" distR="0" wp14:anchorId="16C8F9CD" wp14:editId="5AAA7ABB">
             <wp:extent cx="4866192" cy="3114675"/>
@@ -32677,8 +34077,6 @@
           <w:lang w:val="en-US"/>
         </w:rPr>
       </w:pPr>
-      <w:bookmarkStart w:id="4" w:name="_GoBack"/>
-      <w:bookmarkEnd w:id="4"/>
     </w:p>
     <w:p>
       <w:pPr>
@@ -32726,7 +34124,6 @@
           <w:noProof/>
           <w:lang w:val="en-US"/>
         </w:rPr>
-        <w:lastRenderedPageBreak/>
         <w:drawing>
           <wp:inline distT="0" distB="0" distL="0" distR="0" wp14:anchorId="5A416EFF" wp14:editId="23755A00">
             <wp:extent cx="4866005" cy="3118194"/>
@@ -32823,6 +34220,7 @@
           <w:noProof/>
           <w:lang w:val="en-US"/>
         </w:rPr>
+        <w:lastRenderedPageBreak/>
         <w:drawing>
           <wp:inline distT="0" distB="0" distL="0" distR="0" wp14:anchorId="79419201" wp14:editId="607F9319">
             <wp:extent cx="4914900" cy="3144276"/>
@@ -33417,6 +34815,7 @@
               <w:rPr>
                 <w:lang w:val="en-US"/>
               </w:rPr>
+              <w:lastRenderedPageBreak/>
               <w:t>“Account Created” notification is displayed</w:t>
             </w:r>
           </w:p>
@@ -33976,7 +35375,6 @@
               <w:rPr>
                 <w:lang w:val="en-US"/>
               </w:rPr>
-              <w:lastRenderedPageBreak/>
               <w:t>User is on the property management dashboard</w:t>
             </w:r>
           </w:p>
@@ -34008,7 +35406,6 @@
                 <w:b/>
                 <w:lang w:val="en-US"/>
               </w:rPr>
-              <w:lastRenderedPageBreak/>
               <w:t>Post-condition</w:t>
             </w:r>
           </w:p>
@@ -34037,7 +35434,6 @@
               <w:rPr>
                 <w:lang w:val="en-US"/>
               </w:rPr>
-              <w:lastRenderedPageBreak/>
               <w:t>User is returned to the property management dashboard</w:t>
             </w:r>
             <w:r>
@@ -34402,7 +35798,14 @@
               <w:rPr>
                 <w:lang w:val="en-US"/>
               </w:rPr>
-              <w:t>The updated property information is displayed on the property management dashboard</w:t>
+              <w:t xml:space="preserve">The updated property information is </w:t>
+            </w:r>
+            <w:r>
+              <w:rPr>
+                <w:lang w:val="en-US"/>
+              </w:rPr>
+              <w:lastRenderedPageBreak/>
+              <w:t>displayed on the property management dashboard</w:t>
             </w:r>
           </w:p>
         </w:tc>
@@ -34914,7 +36317,6 @@
                 <w:b/>
                 <w:lang w:val="en-US"/>
               </w:rPr>
-              <w:lastRenderedPageBreak/>
               <w:t>Pre-condition</w:t>
             </w:r>
           </w:p>
@@ -35388,6 +36790,7 @@
                 <w:b/>
                 <w:lang w:val="en-US"/>
               </w:rPr>
+              <w:lastRenderedPageBreak/>
               <w:t xml:space="preserve">Name: </w:t>
             </w:r>
             <w:r>
@@ -35638,7 +37041,6 @@
           <w:noProof/>
           <w:lang w:val="en-US"/>
         </w:rPr>
-        <w:lastRenderedPageBreak/>
         <w:drawing>
           <wp:anchor distT="0" distB="0" distL="114300" distR="114300" simplePos="0" relativeHeight="251659264" behindDoc="0" locked="0" layoutInCell="1" allowOverlap="1" wp14:anchorId="231D6F56" wp14:editId="2481AE7F">
             <wp:simplePos x="0" y="0"/>
@@ -35805,13 +37207,27 @@
         <w:rPr>
           <w:lang w:val="en-US"/>
         </w:rPr>
-        <w:t>Connected Housing Solutions</w:t>
-      </w:r>
-      <w:r>
-        <w:rPr>
-          <w:lang w:val="en-US"/>
-        </w:rPr>
-        <w:t>.asta” for the Activity and Sequence Diagrams corresponding to each use case.</w:t>
+        <w:t xml:space="preserve">Connected Housing </w:t>
+      </w:r>
+      <w:proofErr w:type="spellStart"/>
+      <w:r>
+        <w:rPr>
+          <w:lang w:val="en-US"/>
+        </w:rPr>
+        <w:t>Solutions</w:t>
+      </w:r>
+      <w:r>
+        <w:rPr>
+          <w:lang w:val="en-US"/>
+        </w:rPr>
+        <w:t>.asta</w:t>
+      </w:r>
+      <w:proofErr w:type="spellEnd"/>
+      <w:r>
+        <w:rPr>
+          <w:lang w:val="en-US"/>
+        </w:rPr>
+        <w:t>” for the Activity and Sequence Diagrams corresponding to each use case.</w:t>
       </w:r>
     </w:p>
     <w:p>
@@ -35870,6 +37286,7 @@
         <w:rPr>
           <w:lang w:val="en-US"/>
         </w:rPr>
+        <w:lastRenderedPageBreak/>
         <w:t>The Navigation bar will remain static at the top of the screen at all times.</w:t>
       </w:r>
       <w:r>
@@ -36024,20 +37441,27 @@
         <w:rPr>
           <w:lang w:val="en-US"/>
         </w:rPr>
-        <w:t>Connected Housing Solutions</w:t>
-      </w:r>
-      <w:r>
-        <w:rPr>
-          <w:lang w:val="en-US"/>
-        </w:rPr>
-        <w:t xml:space="preserve">.asta” for the State Machine Diagram that </w:t>
-      </w:r>
-      <w:r>
-        <w:rPr>
-          <w:lang w:val="en-US"/>
-        </w:rPr>
-        <w:lastRenderedPageBreak/>
-        <w:t>outlines the overall system functionality.</w:t>
+        <w:t xml:space="preserve">Connected Housing </w:t>
+      </w:r>
+      <w:proofErr w:type="spellStart"/>
+      <w:r>
+        <w:rPr>
+          <w:lang w:val="en-US"/>
+        </w:rPr>
+        <w:t>Solutions</w:t>
+      </w:r>
+      <w:r>
+        <w:rPr>
+          <w:lang w:val="en-US"/>
+        </w:rPr>
+        <w:t>.asta</w:t>
+      </w:r>
+      <w:proofErr w:type="spellEnd"/>
+      <w:r>
+        <w:rPr>
+          <w:lang w:val="en-US"/>
+        </w:rPr>
+        <w:t>” for the State Machine Diagram that outlines the overall system functionality.</w:t>
       </w:r>
     </w:p>
     <w:p>
@@ -36427,6 +37851,7 @@
         <w:rPr>
           <w:b/>
         </w:rPr>
+        <w:lastRenderedPageBreak/>
         <w:t>The below process of changing the config file and changing / creating the admin account took around an two hours to do with much trial and error....</w:t>
       </w:r>
     </w:p>
@@ -36489,7 +37914,6 @@
     <w:p/>
     <w:p>
       <w:r>
-        <w:lastRenderedPageBreak/>
         <w:t>Cd /home/pi/.node-red</w:t>
       </w:r>
     </w:p>
@@ -36695,7 +38119,11 @@
     </w:p>
     <w:p>
       <w:r>
-        <w:t>CREATE TABLE mqtt (id int(11) NOT NULL AUTO_INCREMENT, timestamp datetime NOT NULL, topic text COLLATE utf8_unicode_ci NOT NULL, data text COLLATE utf8_unicode_ci NOT NULL, UNIQUE KEY id (id)) ENGINE=MyISAM DEFAULT CHARSET=utf8 COLLATE=utf8_unicode_ci;</w:t>
+        <w:t xml:space="preserve">CREATE TABLE mqtt (id int(11) NOT NULL AUTO_INCREMENT, timestamp datetime NOT NULL, topic text COLLATE utf8_unicode_ci NOT NULL, data text COLLATE utf8_unicode_ci </w:t>
+      </w:r>
+      <w:r>
+        <w:lastRenderedPageBreak/>
+        <w:t>NOT NULL, UNIQUE KEY id (id)) ENGINE=MyISAM DEFAULT CHARSET=utf8 COLLATE=utf8_unicode_ci;</w:t>
       </w:r>
     </w:p>
     <w:p>
@@ -36744,7 +38172,6 @@
         <w:rPr>
           <w:b/>
         </w:rPr>
-        <w:lastRenderedPageBreak/>
         <w:t>Gra</w:t>
       </w:r>
       <w:r>
@@ -37012,6 +38439,7 @@
     </w:p>
     <w:p>
       <w:r>
+        <w:lastRenderedPageBreak/>
         <w:tab/>
       </w:r>
     </w:p>
@@ -37079,7 +38507,6 @@
     </w:p>
     <w:p>
       <w:r>
-        <w:lastRenderedPageBreak/>
         <w:tab/>
       </w:r>
       <w:r>
@@ -37384,8 +38811,10 @@
         <w:rPr>
           <w:lang w:val="en-US"/>
         </w:rPr>
+        <w:lastRenderedPageBreak/>
         <w:t>Please see the “</w:t>
       </w:r>
+      <w:proofErr w:type="spellStart"/>
       <w:r>
         <w:rPr>
           <w:lang w:val="en-US"/>
@@ -37402,7 +38831,14 @@
         <w:rPr>
           <w:lang w:val="en-US"/>
         </w:rPr>
-        <w:t>.asta” to view</w:t>
+        <w:t>.asta</w:t>
+      </w:r>
+      <w:proofErr w:type="spellEnd"/>
+      <w:r>
+        <w:rPr>
+          <w:lang w:val="en-US"/>
+        </w:rPr>
+        <w:t>” to view</w:t>
       </w:r>
       <w:r>
         <w:rPr>
@@ -37532,7 +38968,6 @@
         <w:rPr>
           <w:b/>
         </w:rPr>
-        <w:lastRenderedPageBreak/>
         <w:t xml:space="preserve">To </w:t>
       </w:r>
       <w:r>
@@ -37923,6 +39358,7 @@
         <w:rPr>
           <w:color w:val="auto"/>
         </w:rPr>
+        <w:lastRenderedPageBreak/>
         <w:t>K integral 1</w:t>
       </w:r>
     </w:p>
@@ -38075,7 +39511,6 @@
         <w:rPr>
           <w:color w:val="auto"/>
         </w:rPr>
-        <w:lastRenderedPageBreak/>
         <w:t>if(cycle&lt;0){</w:t>
       </w:r>
     </w:p>
@@ -38521,12 +39956,23 @@
           <w:lang w:val="en-US"/>
         </w:rPr>
       </w:pPr>
+      <w:proofErr w:type="spellStart"/>
+      <w:proofErr w:type="gramStart"/>
       <w:r>
         <w:rPr>
           <w:color w:val="auto"/>
           <w:lang w:val="en-US"/>
         </w:rPr>
-        <w:t xml:space="preserve">cpu temp </w:t>
+        <w:t>cpu</w:t>
+      </w:r>
+      <w:proofErr w:type="spellEnd"/>
+      <w:proofErr w:type="gramEnd"/>
+      <w:r>
+        <w:rPr>
+          <w:color w:val="auto"/>
+          <w:lang w:val="en-US"/>
+        </w:rPr>
+        <w:t xml:space="preserve"> temp </w:t>
       </w:r>
     </w:p>
     <w:p>
@@ -38539,13 +39985,31 @@
           <w:lang w:val="en-US"/>
         </w:rPr>
       </w:pPr>
+      <w:proofErr w:type="gramStart"/>
       <w:r>
         <w:rPr>
           <w:color w:val="auto"/>
           <w:lang w:val="en-US"/>
         </w:rPr>
-        <w:t>topic/cpuTemp</w:t>
-      </w:r>
+        <w:t>topic</w:t>
+      </w:r>
+      <w:proofErr w:type="gramEnd"/>
+      <w:r>
+        <w:rPr>
+          <w:color w:val="auto"/>
+          <w:lang w:val="en-US"/>
+        </w:rPr>
+        <w:t>/</w:t>
+      </w:r>
+      <w:proofErr w:type="spellStart"/>
+      <w:r>
+        <w:rPr>
+          <w:color w:val="auto"/>
+          <w:lang w:val="en-US"/>
+        </w:rPr>
+        <w:t>cpuTemp</w:t>
+      </w:r>
+      <w:proofErr w:type="spellEnd"/>
     </w:p>
     <w:p>
       <w:pPr>
@@ -38573,7 +40037,23 @@
           <w:color w:val="auto"/>
           <w:lang w:val="en-US"/>
         </w:rPr>
-        <w:t xml:space="preserve">PID Controller config </w:t>
+        <w:t xml:space="preserve">PID Controller </w:t>
+      </w:r>
+      <w:proofErr w:type="spellStart"/>
+      <w:r>
+        <w:rPr>
+          <w:color w:val="auto"/>
+          <w:lang w:val="en-US"/>
+        </w:rPr>
+        <w:t>config</w:t>
+      </w:r>
+      <w:proofErr w:type="spellEnd"/>
+      <w:r>
+        <w:rPr>
+          <w:color w:val="auto"/>
+          <w:lang w:val="en-US"/>
+        </w:rPr>
+        <w:t xml:space="preserve"> </w:t>
       </w:r>
     </w:p>
     <w:p>
@@ -38586,12 +40066,21 @@
           <w:lang w:val="en-US"/>
         </w:rPr>
       </w:pPr>
+      <w:proofErr w:type="gramStart"/>
       <w:r>
         <w:rPr>
           <w:color w:val="auto"/>
           <w:lang w:val="en-US"/>
         </w:rPr>
-        <w:t>set point 53</w:t>
+        <w:t>set</w:t>
+      </w:r>
+      <w:proofErr w:type="gramEnd"/>
+      <w:r>
+        <w:rPr>
+          <w:color w:val="auto"/>
+          <w:lang w:val="en-US"/>
+        </w:rPr>
+        <w:t xml:space="preserve"> point 53</w:t>
       </w:r>
     </w:p>
     <w:p>
@@ -38609,6 +40098,7 @@
           <w:color w:val="auto"/>
           <w:lang w:val="en-US"/>
         </w:rPr>
+        <w:lastRenderedPageBreak/>
         <w:t>K proportional 85</w:t>
       </w:r>
     </w:p>
@@ -38669,12 +40159,21 @@
           <w:lang w:val="en-US"/>
         </w:rPr>
       </w:pPr>
+      <w:proofErr w:type="gramStart"/>
       <w:r>
         <w:rPr>
           <w:color w:val="auto"/>
           <w:lang w:val="en-US"/>
         </w:rPr>
-        <w:t>fan controller PID script</w:t>
+        <w:t>fan</w:t>
+      </w:r>
+      <w:proofErr w:type="gramEnd"/>
+      <w:r>
+        <w:rPr>
+          <w:color w:val="auto"/>
+          <w:lang w:val="en-US"/>
+        </w:rPr>
+        <w:t xml:space="preserve"> controller PID script</w:t>
       </w:r>
     </w:p>
     <w:p>
@@ -38698,12 +40197,39 @@
           <w:lang w:val="en-US"/>
         </w:rPr>
       </w:pPr>
+      <w:proofErr w:type="spellStart"/>
+      <w:proofErr w:type="gramStart"/>
       <w:r>
         <w:rPr>
           <w:color w:val="auto"/>
           <w:lang w:val="en-US"/>
         </w:rPr>
-        <w:t>var PID = msg.payload; // PID Value</w:t>
+        <w:t>var</w:t>
+      </w:r>
+      <w:proofErr w:type="spellEnd"/>
+      <w:proofErr w:type="gramEnd"/>
+      <w:r>
+        <w:rPr>
+          <w:color w:val="auto"/>
+          <w:lang w:val="en-US"/>
+        </w:rPr>
+        <w:t xml:space="preserve"> PID = </w:t>
+      </w:r>
+      <w:proofErr w:type="spellStart"/>
+      <w:r>
+        <w:rPr>
+          <w:color w:val="auto"/>
+          <w:lang w:val="en-US"/>
+        </w:rPr>
+        <w:t>msg.payload</w:t>
+      </w:r>
+      <w:proofErr w:type="spellEnd"/>
+      <w:r>
+        <w:rPr>
+          <w:color w:val="auto"/>
+          <w:lang w:val="en-US"/>
+        </w:rPr>
+        <w:t>; // PID Value</w:t>
       </w:r>
     </w:p>
     <w:p>
@@ -38716,12 +40242,23 @@
           <w:lang w:val="en-US"/>
         </w:rPr>
       </w:pPr>
+      <w:proofErr w:type="spellStart"/>
+      <w:proofErr w:type="gramStart"/>
       <w:r>
         <w:rPr>
           <w:color w:val="auto"/>
           <w:lang w:val="en-US"/>
         </w:rPr>
-        <w:t>var cycle; // PWM duty cycle</w:t>
+        <w:t>var</w:t>
+      </w:r>
+      <w:proofErr w:type="spellEnd"/>
+      <w:proofErr w:type="gramEnd"/>
+      <w:r>
+        <w:rPr>
+          <w:color w:val="auto"/>
+          <w:lang w:val="en-US"/>
+        </w:rPr>
+        <w:t xml:space="preserve"> cycle; // PWM duty cycle</w:t>
       </w:r>
     </w:p>
     <w:p>
@@ -38734,12 +40271,23 @@
           <w:lang w:val="en-US"/>
         </w:rPr>
       </w:pPr>
+      <w:proofErr w:type="spellStart"/>
+      <w:proofErr w:type="gramStart"/>
       <w:r>
         <w:rPr>
           <w:color w:val="auto"/>
           <w:lang w:val="en-US"/>
         </w:rPr>
-        <w:t>var adjustment = 0; // duty cycle adjustment</w:t>
+        <w:t>var</w:t>
+      </w:r>
+      <w:proofErr w:type="spellEnd"/>
+      <w:proofErr w:type="gramEnd"/>
+      <w:r>
+        <w:rPr>
+          <w:color w:val="auto"/>
+          <w:lang w:val="en-US"/>
+        </w:rPr>
+        <w:t xml:space="preserve"> adjustment = 0; // duty cycle adjustment</w:t>
       </w:r>
     </w:p>
     <w:p>
@@ -38763,12 +40311,55 @@
           <w:lang w:val="en-US"/>
         </w:rPr>
       </w:pPr>
+      <w:proofErr w:type="spellStart"/>
+      <w:proofErr w:type="gramStart"/>
       <w:r>
         <w:rPr>
           <w:color w:val="auto"/>
           <w:lang w:val="en-US"/>
         </w:rPr>
-        <w:t>var cycle = parseFloat(adjustment) + parseFloat(PID);</w:t>
+        <w:t>var</w:t>
+      </w:r>
+      <w:proofErr w:type="spellEnd"/>
+      <w:proofErr w:type="gramEnd"/>
+      <w:r>
+        <w:rPr>
+          <w:color w:val="auto"/>
+          <w:lang w:val="en-US"/>
+        </w:rPr>
+        <w:t xml:space="preserve"> cycle = </w:t>
+      </w:r>
+      <w:proofErr w:type="spellStart"/>
+      <w:r>
+        <w:rPr>
+          <w:color w:val="auto"/>
+          <w:lang w:val="en-US"/>
+        </w:rPr>
+        <w:t>parseFloat</w:t>
+      </w:r>
+      <w:proofErr w:type="spellEnd"/>
+      <w:r>
+        <w:rPr>
+          <w:color w:val="auto"/>
+          <w:lang w:val="en-US"/>
+        </w:rPr>
+        <w:t xml:space="preserve">(adjustment) + </w:t>
+      </w:r>
+      <w:proofErr w:type="spellStart"/>
+      <w:r>
+        <w:rPr>
+          <w:color w:val="auto"/>
+          <w:lang w:val="en-US"/>
+        </w:rPr>
+        <w:t>parseFloat</w:t>
+      </w:r>
+      <w:proofErr w:type="spellEnd"/>
+      <w:r>
+        <w:rPr>
+          <w:color w:val="auto"/>
+          <w:lang w:val="en-US"/>
+        </w:rPr>
+        <w:t>(PID);</w:t>
       </w:r>
     </w:p>
     <w:p>
@@ -38792,12 +40383,21 @@
           <w:lang w:val="en-US"/>
         </w:rPr>
       </w:pPr>
+      <w:proofErr w:type="gramStart"/>
       <w:r>
         <w:rPr>
           <w:color w:val="auto"/>
           <w:lang w:val="en-US"/>
         </w:rPr>
-        <w:t>if(cycle&lt;0){</w:t>
+        <w:t>if</w:t>
+      </w:r>
+      <w:proofErr w:type="gramEnd"/>
+      <w:r>
+        <w:rPr>
+          <w:color w:val="auto"/>
+          <w:lang w:val="en-US"/>
+        </w:rPr>
+        <w:t>(cycle&lt;0){</w:t>
       </w:r>
     </w:p>
     <w:p>
@@ -38815,7 +40415,25 @@
           <w:color w:val="auto"/>
           <w:lang w:val="en-US"/>
         </w:rPr>
-        <w:t xml:space="preserve">    msg.payload=0;</w:t>
+        <w:t xml:space="preserve">    </w:t>
+      </w:r>
+      <w:proofErr w:type="spellStart"/>
+      <w:proofErr w:type="gramStart"/>
+      <w:r>
+        <w:rPr>
+          <w:color w:val="auto"/>
+          <w:lang w:val="en-US"/>
+        </w:rPr>
+        <w:t>msg.payload</w:t>
+      </w:r>
+      <w:proofErr w:type="spellEnd"/>
+      <w:proofErr w:type="gramEnd"/>
+      <w:r>
+        <w:rPr>
+          <w:color w:val="auto"/>
+          <w:lang w:val="en-US"/>
+        </w:rPr>
+        <w:t>=0;</w:t>
       </w:r>
     </w:p>
     <w:p>
@@ -38833,7 +40451,39 @@
           <w:color w:val="auto"/>
           <w:lang w:val="en-US"/>
         </w:rPr>
-        <w:t xml:space="preserve">    return msg;</w:t>
+        <w:t xml:space="preserve">    </w:t>
+      </w:r>
+      <w:proofErr w:type="gramStart"/>
+      <w:r>
+        <w:rPr>
+          <w:color w:val="auto"/>
+          <w:lang w:val="en-US"/>
+        </w:rPr>
+        <w:t>return</w:t>
+      </w:r>
+      <w:proofErr w:type="gramEnd"/>
+      <w:r>
+        <w:rPr>
+          <w:color w:val="auto"/>
+          <w:lang w:val="en-US"/>
+        </w:rPr>
+        <w:t xml:space="preserve"> </w:t>
+      </w:r>
+      <w:proofErr w:type="spellStart"/>
+      <w:r>
+        <w:rPr>
+          <w:color w:val="auto"/>
+          <w:lang w:val="en-US"/>
+        </w:rPr>
+        <w:t>msg</w:t>
+      </w:r>
+      <w:proofErr w:type="spellEnd"/>
+      <w:r>
+        <w:rPr>
+          <w:color w:val="auto"/>
+          <w:lang w:val="en-US"/>
+        </w:rPr>
+        <w:t>;</w:t>
       </w:r>
     </w:p>
     <w:p>
@@ -38875,12 +40525,21 @@
           <w:lang w:val="en-US"/>
         </w:rPr>
       </w:pPr>
+      <w:proofErr w:type="gramStart"/>
       <w:r>
         <w:rPr>
           <w:color w:val="auto"/>
           <w:lang w:val="en-US"/>
         </w:rPr>
-        <w:t>else if(cycle&gt;100){</w:t>
+        <w:t>else</w:t>
+      </w:r>
+      <w:proofErr w:type="gramEnd"/>
+      <w:r>
+        <w:rPr>
+          <w:color w:val="auto"/>
+          <w:lang w:val="en-US"/>
+        </w:rPr>
+        <w:t xml:space="preserve"> if(cycle&gt;100){</w:t>
       </w:r>
     </w:p>
     <w:p>
@@ -38898,7 +40557,25 @@
           <w:color w:val="auto"/>
           <w:lang w:val="en-US"/>
         </w:rPr>
-        <w:t xml:space="preserve">    msg.payload=1;</w:t>
+        <w:t xml:space="preserve">    </w:t>
+      </w:r>
+      <w:proofErr w:type="spellStart"/>
+      <w:proofErr w:type="gramStart"/>
+      <w:r>
+        <w:rPr>
+          <w:color w:val="auto"/>
+          <w:lang w:val="en-US"/>
+        </w:rPr>
+        <w:t>msg.payload</w:t>
+      </w:r>
+      <w:proofErr w:type="spellEnd"/>
+      <w:proofErr w:type="gramEnd"/>
+      <w:r>
+        <w:rPr>
+          <w:color w:val="auto"/>
+          <w:lang w:val="en-US"/>
+        </w:rPr>
+        <w:t>=1;</w:t>
       </w:r>
     </w:p>
     <w:p>
@@ -38916,7 +40593,39 @@
           <w:color w:val="auto"/>
           <w:lang w:val="en-US"/>
         </w:rPr>
-        <w:t xml:space="preserve">    return msg;</w:t>
+        <w:t xml:space="preserve">    </w:t>
+      </w:r>
+      <w:proofErr w:type="gramStart"/>
+      <w:r>
+        <w:rPr>
+          <w:color w:val="auto"/>
+          <w:lang w:val="en-US"/>
+        </w:rPr>
+        <w:t>return</w:t>
+      </w:r>
+      <w:proofErr w:type="gramEnd"/>
+      <w:r>
+        <w:rPr>
+          <w:color w:val="auto"/>
+          <w:lang w:val="en-US"/>
+        </w:rPr>
+        <w:t xml:space="preserve"> </w:t>
+      </w:r>
+      <w:proofErr w:type="spellStart"/>
+      <w:r>
+        <w:rPr>
+          <w:color w:val="auto"/>
+          <w:lang w:val="en-US"/>
+        </w:rPr>
+        <w:t>msg</w:t>
+      </w:r>
+      <w:proofErr w:type="spellEnd"/>
+      <w:r>
+        <w:rPr>
+          <w:color w:val="auto"/>
+          <w:lang w:val="en-US"/>
+        </w:rPr>
+        <w:t>;</w:t>
       </w:r>
     </w:p>
     <w:p>
@@ -38958,6 +40667,7 @@
           <w:lang w:val="en-US"/>
         </w:rPr>
       </w:pPr>
+      <w:proofErr w:type="gramStart"/>
       <w:r>
         <w:rPr>
           <w:color w:val="auto"/>
@@ -38965,6 +40675,7 @@
         </w:rPr>
         <w:t>else</w:t>
       </w:r>
+      <w:proofErr w:type="gramEnd"/>
     </w:p>
     <w:p>
       <w:pPr>
@@ -38999,7 +40710,41 @@
           <w:color w:val="auto"/>
           <w:lang w:val="en-US"/>
         </w:rPr>
-        <w:t xml:space="preserve">    msg.payload = parseFloat(cycle); </w:t>
+        <w:t xml:space="preserve">    </w:t>
+      </w:r>
+      <w:proofErr w:type="spellStart"/>
+      <w:proofErr w:type="gramStart"/>
+      <w:r>
+        <w:rPr>
+          <w:color w:val="auto"/>
+          <w:lang w:val="en-US"/>
+        </w:rPr>
+        <w:t>msg.payload</w:t>
+      </w:r>
+      <w:proofErr w:type="spellEnd"/>
+      <w:proofErr w:type="gramEnd"/>
+      <w:r>
+        <w:rPr>
+          <w:color w:val="auto"/>
+          <w:lang w:val="en-US"/>
+        </w:rPr>
+        <w:t xml:space="preserve"> = </w:t>
+      </w:r>
+      <w:proofErr w:type="spellStart"/>
+      <w:r>
+        <w:rPr>
+          <w:color w:val="auto"/>
+          <w:lang w:val="en-US"/>
+        </w:rPr>
+        <w:t>parseFloat</w:t>
+      </w:r>
+      <w:proofErr w:type="spellEnd"/>
+      <w:r>
+        <w:rPr>
+          <w:color w:val="auto"/>
+          <w:lang w:val="en-US"/>
+        </w:rPr>
+        <w:t xml:space="preserve">(cycle); </w:t>
       </w:r>
     </w:p>
     <w:p>
@@ -39035,7 +40780,39 @@
           <w:color w:val="auto"/>
           <w:lang w:val="en-US"/>
         </w:rPr>
-        <w:t xml:space="preserve">    return msg;</w:t>
+        <w:t xml:space="preserve">    </w:t>
+      </w:r>
+      <w:proofErr w:type="gramStart"/>
+      <w:r>
+        <w:rPr>
+          <w:color w:val="auto"/>
+          <w:lang w:val="en-US"/>
+        </w:rPr>
+        <w:t>return</w:t>
+      </w:r>
+      <w:proofErr w:type="gramEnd"/>
+      <w:r>
+        <w:rPr>
+          <w:color w:val="auto"/>
+          <w:lang w:val="en-US"/>
+        </w:rPr>
+        <w:t xml:space="preserve"> </w:t>
+      </w:r>
+      <w:proofErr w:type="spellStart"/>
+      <w:r>
+        <w:rPr>
+          <w:color w:val="auto"/>
+          <w:lang w:val="en-US"/>
+        </w:rPr>
+        <w:t>msg</w:t>
+      </w:r>
+      <w:proofErr w:type="spellEnd"/>
+      <w:r>
+        <w:rPr>
+          <w:color w:val="auto"/>
+          <w:lang w:val="en-US"/>
+        </w:rPr>
+        <w:t>;</w:t>
       </w:r>
     </w:p>
     <w:p>
@@ -39077,12 +40854,21 @@
           <w:lang w:val="en-US"/>
         </w:rPr>
       </w:pPr>
+      <w:proofErr w:type="gramStart"/>
       <w:r>
         <w:rPr>
           <w:color w:val="auto"/>
           <w:lang w:val="en-US"/>
         </w:rPr>
-        <w:t>return null;</w:t>
+        <w:t>return</w:t>
+      </w:r>
+      <w:proofErr w:type="gramEnd"/>
+      <w:r>
+        <w:rPr>
+          <w:color w:val="auto"/>
+          <w:lang w:val="en-US"/>
+        </w:rPr>
+        <w:t xml:space="preserve"> null;</w:t>
       </w:r>
     </w:p>
     <w:p>
@@ -39096,13 +40882,31 @@
           <w:lang w:val="en-US"/>
         </w:rPr>
       </w:pPr>
+      <w:proofErr w:type="gramStart"/>
       <w:r>
         <w:rPr>
           <w:color w:val="auto"/>
           <w:lang w:val="en-US"/>
         </w:rPr>
-        <w:t>input / output &gt; topic/pidController</w:t>
-      </w:r>
+        <w:t>input</w:t>
+      </w:r>
+      <w:proofErr w:type="gramEnd"/>
+      <w:r>
+        <w:rPr>
+          <w:color w:val="auto"/>
+          <w:lang w:val="en-US"/>
+        </w:rPr>
+        <w:t xml:space="preserve"> / output &gt; topic/</w:t>
+      </w:r>
+      <w:proofErr w:type="spellStart"/>
+      <w:r>
+        <w:rPr>
+          <w:color w:val="auto"/>
+          <w:lang w:val="en-US"/>
+        </w:rPr>
+        <w:t>pidController</w:t>
+      </w:r>
+      <w:proofErr w:type="spellEnd"/>
     </w:p>
     <w:p>
       <w:pPr>
@@ -39448,6 +41252,7 @@
           <w:sz w:val="20"/>
           <w:szCs w:val="20"/>
         </w:rPr>
+        <w:lastRenderedPageBreak/>
         <w:t xml:space="preserve">  `city` VARCHAR(45) NOT NULL,</w:t>
       </w:r>
     </w:p>
@@ -39793,7 +41598,6 @@
           <w:sz w:val="20"/>
           <w:szCs w:val="20"/>
         </w:rPr>
-        <w:lastRenderedPageBreak/>
         <w:t xml:space="preserve">  `rtype` VARCHAR(45) NOT NULL,</w:t>
       </w:r>
     </w:p>
@@ -40702,6 +42506,7 @@
           <w:color w:val="FF0000"/>
           <w:lang w:val="en-US"/>
         </w:rPr>
+        <w:lastRenderedPageBreak/>
         <w:br/>
         <w:t>10.2 – User Interface Implementation</w:t>
       </w:r>
@@ -41108,7 +42913,6 @@
                 <w:b/>
                 <w:lang w:val="en-US"/>
               </w:rPr>
-              <w:lastRenderedPageBreak/>
               <w:t>Test Procedure:</w:t>
             </w:r>
           </w:p>
@@ -41826,6 +43630,7 @@
                 <w:b/>
                 <w:lang w:val="en-US"/>
               </w:rPr>
+              <w:lastRenderedPageBreak/>
               <w:t>Use Case Tested:</w:t>
             </w:r>
             <w:r>
@@ -41926,6 +43731,7 @@
                 <w:b/>
                 <w:lang w:val="en-US"/>
               </w:rPr>
+              <w:lastRenderedPageBreak/>
               <w:t>Test Procedure:</w:t>
             </w:r>
           </w:p>
@@ -42053,7 +43859,6 @@
               <w:rPr>
                 <w:lang w:val="en-US"/>
               </w:rPr>
-              <w:lastRenderedPageBreak/>
               <w:br/>
             </w:r>
             <w:r>
@@ -42155,7 +43960,6 @@
               <w:rPr>
                 <w:lang w:val="en-US"/>
               </w:rPr>
-              <w:lastRenderedPageBreak/>
               <w:t xml:space="preserve">The system </w:t>
             </w:r>
             <w:r>
@@ -42228,7 +44032,6 @@
               <w:rPr>
                 <w:lang w:val="en-US"/>
               </w:rPr>
-              <w:lastRenderedPageBreak/>
               <w:br/>
               <w:t xml:space="preserve">The system </w:t>
             </w:r>
@@ -42286,7 +44089,6 @@
                 <w:b/>
                 <w:lang w:val="en-US"/>
               </w:rPr>
-              <w:lastRenderedPageBreak/>
               <w:t>Pass/Fail</w:t>
             </w:r>
             <w:r>
@@ -43009,7 +44811,14 @@
               <w:rPr>
                 <w:lang w:val="en-US"/>
               </w:rPr>
-              <w:t xml:space="preserve"> the submit button.</w:t>
+              <w:t xml:space="preserve"> the </w:t>
+            </w:r>
+            <w:r>
+              <w:rPr>
+                <w:lang w:val="en-US"/>
+              </w:rPr>
+              <w:lastRenderedPageBreak/>
+              <w:t>submit button.</w:t>
             </w:r>
           </w:p>
         </w:tc>
@@ -43037,6 +44846,7 @@
               <w:rPr>
                 <w:lang w:val="en-US"/>
               </w:rPr>
+              <w:lastRenderedPageBreak/>
               <w:t xml:space="preserve">The system registers the </w:t>
             </w:r>
             <w:r>
@@ -43123,6 +44933,7 @@
                 <w:b/>
                 <w:lang w:val="en-US"/>
               </w:rPr>
+              <w:lastRenderedPageBreak/>
               <w:t>Pass/Fail</w:t>
             </w:r>
             <w:r>
@@ -43445,7 +45256,6 @@
                 <w:b/>
                 <w:lang w:val="en-US"/>
               </w:rPr>
-              <w:lastRenderedPageBreak/>
               <w:t>Test-</w:t>
             </w:r>
             <w:r>
@@ -44327,6 +46137,7 @@
                 <w:b/>
                 <w:lang w:val="en-US"/>
               </w:rPr>
+              <w:lastRenderedPageBreak/>
               <w:t>Sprint Iteration(s)</w:t>
             </w:r>
             <w:r>
@@ -44524,6 +46335,7 @@
                 <w:b/>
                 <w:lang w:val="en-US"/>
               </w:rPr>
+              <w:lastRenderedPageBreak/>
               <w:t>Test Procedure:</w:t>
             </w:r>
           </w:p>
@@ -44585,7 +46397,6 @@
                 <w:b/>
                 <w:lang w:val="en-US"/>
               </w:rPr>
-              <w:lastRenderedPageBreak/>
               <w:t>Step 1:</w:t>
             </w:r>
             <w:r>
@@ -45416,6 +47227,7 @@
               <w:rPr>
                 <w:lang w:val="en-US"/>
               </w:rPr>
+              <w:lastRenderedPageBreak/>
               <w:t>Pass</w:t>
             </w:r>
           </w:p>
@@ -45667,7 +47479,6 @@
                 <w:b/>
                 <w:lang w:val="en-US"/>
               </w:rPr>
-              <w:lastRenderedPageBreak/>
               <w:t>Pass/Fail Criteria:</w:t>
             </w:r>
             <w:r>
@@ -45737,7 +47548,6 @@
                 <w:b/>
                 <w:lang w:val="en-US"/>
               </w:rPr>
-              <w:lastRenderedPageBreak/>
               <w:t>Test Procedure:</w:t>
             </w:r>
           </w:p>
@@ -46313,7 +48123,14 @@
               <w:rPr>
                 <w:lang w:val="en-US"/>
               </w:rPr>
-              <w:t>User selects a property and then proceeds to select the option to generate cost-saving analytics based on the live sensor/asset information.</w:t>
+              <w:t xml:space="preserve">User selects a property and then proceeds to select the option to generate cost-saving analytics based on the live </w:t>
+            </w:r>
+            <w:r>
+              <w:rPr>
+                <w:lang w:val="en-US"/>
+              </w:rPr>
+              <w:lastRenderedPageBreak/>
+              <w:t>sensor/asset information.</w:t>
             </w:r>
           </w:p>
         </w:tc>
@@ -46341,6 +48158,7 @@
               <w:rPr>
                 <w:lang w:val="en-US"/>
               </w:rPr>
+              <w:lastRenderedPageBreak/>
               <w:t>The system displays the various cost-saving analytics within the property dashboard for the desired property.</w:t>
             </w:r>
           </w:p>
@@ -46373,6 +48191,7 @@
                 <w:b/>
                 <w:lang w:val="en-US"/>
               </w:rPr>
+              <w:lastRenderedPageBreak/>
               <w:t>Pass/Fail</w:t>
             </w:r>
             <w:r>
@@ -46527,7 +48346,6 @@
           <w:b/>
           <w:lang w:val="en-US"/>
         </w:rPr>
-        <w:lastRenderedPageBreak/>
         <w:br/>
         <w:t xml:space="preserve">12.1 </w:t>
       </w:r>
@@ -46841,8 +48659,16 @@
         <w:rPr>
           <w:lang w:val="en-US"/>
         </w:rPr>
-        <w:t>“Best Practice.” Info-Entrepreneurs, Canada Business Network, www.infoentrepreneurs.org/en/guides/best-practice/.</w:t>
-      </w:r>
+        <w:t xml:space="preserve">“Best Practice.” </w:t>
+      </w:r>
+      <w:proofErr w:type="gramStart"/>
+      <w:r>
+        <w:rPr>
+          <w:lang w:val="en-US"/>
+        </w:rPr>
+        <w:t>Info-Entrepreneurs, Canada Business Network, www.infoentrepreneurs.org/en/guides/best-practice/.</w:t>
+      </w:r>
+      <w:proofErr w:type="gramEnd"/>
     </w:p>
     <w:p>
       <w:pPr>
@@ -46895,14 +48721,25 @@
           <w:lang w:val="en-US"/>
         </w:rPr>
       </w:pPr>
+      <w:proofErr w:type="spellStart"/>
       <w:r>
         <w:rPr>
           <w:rFonts w:eastAsia="Times New Roman"/>
           <w:shd w:val="clear" w:color="auto" w:fill="FFFFFF"/>
           <w:lang w:val="en-US"/>
         </w:rPr>
-        <w:t>Brisson, Amy. “Impact of Affordable Housing on Families and Communities.” </w:t>
-      </w:r>
+        <w:t>Brisson</w:t>
+      </w:r>
+      <w:proofErr w:type="spellEnd"/>
+      <w:r>
+        <w:rPr>
+          <w:rFonts w:eastAsia="Times New Roman"/>
+          <w:shd w:val="clear" w:color="auto" w:fill="FFFFFF"/>
+          <w:lang w:val="en-US"/>
+        </w:rPr>
+        <w:t>, Amy. “Impact of Affordable Housing on Families and Communities.” </w:t>
+      </w:r>
+      <w:proofErr w:type="gramStart"/>
       <w:r>
         <w:rPr>
           <w:rFonts w:eastAsia="Times New Roman"/>
@@ -46919,17 +48756,9 @@
           <w:shd w:val="clear" w:color="auto" w:fill="FFFFFF"/>
           <w:lang w:val="en-US"/>
         </w:rPr>
-        <w:t>, Enterprise Community Partners Inc., May 2011, homeforallsmc.com/wp-content/uploads/2017/05/Impact-of-Affordable-Housing-on-</w:t>
-      </w:r>
-      <w:r>
-        <w:rPr>
-          <w:rFonts w:eastAsia="Times New Roman"/>
-          <w:shd w:val="clear" w:color="auto" w:fill="FFFFFF"/>
-          <w:lang w:val="en-US"/>
-        </w:rPr>
-        <w:lastRenderedPageBreak/>
-        <w:t>Families-and-Communities.pdf.</w:t>
-      </w:r>
+        <w:t>, Enterprise Community Partners Inc., May 2011, homeforallsmc.com/wp-content/uploads/2017/05/Impact-of-Affordable-Housing-on-Families-and-Communities.pdf.</w:t>
+      </w:r>
+      <w:proofErr w:type="gramEnd"/>
       <w:r>
         <w:rPr>
           <w:rFonts w:eastAsia="Times New Roman"/>
@@ -46993,12 +48822,42 @@
           <w:lang w:val="en-US"/>
         </w:rPr>
       </w:pPr>
-      <w:r>
-        <w:rPr>
-          <w:lang w:val="en-US"/>
-        </w:rPr>
-        <w:t>Critchley, Will, and Klaus Siegert. “Socio-Economic Factors and Project Management.” Www.fao.org, www.fao.org/docrep/U3160E/u3160e09.htm.</w:t>
-      </w:r>
+      <w:proofErr w:type="spellStart"/>
+      <w:r>
+        <w:rPr>
+          <w:lang w:val="en-US"/>
+        </w:rPr>
+        <w:t>Critchley</w:t>
+      </w:r>
+      <w:proofErr w:type="spellEnd"/>
+      <w:r>
+        <w:rPr>
+          <w:lang w:val="en-US"/>
+        </w:rPr>
+        <w:t xml:space="preserve">, Will, and Klaus </w:t>
+      </w:r>
+      <w:proofErr w:type="spellStart"/>
+      <w:r>
+        <w:rPr>
+          <w:lang w:val="en-US"/>
+        </w:rPr>
+        <w:t>Siegert</w:t>
+      </w:r>
+      <w:proofErr w:type="spellEnd"/>
+      <w:r>
+        <w:rPr>
+          <w:lang w:val="en-US"/>
+        </w:rPr>
+        <w:t xml:space="preserve">. “Socio-Economic Factors and Project Management.” </w:t>
+      </w:r>
+      <w:proofErr w:type="gramStart"/>
+      <w:r>
+        <w:rPr>
+          <w:lang w:val="en-US"/>
+        </w:rPr>
+        <w:t>Www.fao.org, www.fao.org/docrep/U3160E/u3160e09.htm.</w:t>
+      </w:r>
+      <w:proofErr w:type="gramEnd"/>
       <w:r>
         <w:rPr>
           <w:lang w:val="en-US"/>
@@ -47038,8 +48897,30 @@
         <w:rPr>
           <w:lang w:val="en-US"/>
         </w:rPr>
-        <w:t>Delgado, Rick. “Top 10 Benefits of Automating Your Home.” Freshome.com, Freshome, 7 May 2014, freshome.com/2013/01/17/top-10-benefits-of-automating-your-home/.</w:t>
-      </w:r>
+        <w:t xml:space="preserve">Delgado, Rick. “Top 10 Benefits of Automating Your Home.” </w:t>
+      </w:r>
+      <w:proofErr w:type="gramStart"/>
+      <w:r>
+        <w:rPr>
+          <w:lang w:val="en-US"/>
+        </w:rPr>
+        <w:t xml:space="preserve">Freshome.com, </w:t>
+      </w:r>
+      <w:proofErr w:type="spellStart"/>
+      <w:r>
+        <w:rPr>
+          <w:lang w:val="en-US"/>
+        </w:rPr>
+        <w:t>Freshome</w:t>
+      </w:r>
+      <w:proofErr w:type="spellEnd"/>
+      <w:r>
+        <w:rPr>
+          <w:lang w:val="en-US"/>
+        </w:rPr>
+        <w:t>, 7 May 2014, freshome.com/2013/01/17/top-10-benefits-of-automating-your-home/.</w:t>
+      </w:r>
+      <w:proofErr w:type="gramEnd"/>
       <w:r>
         <w:rPr>
           <w:lang w:val="en-US"/>
@@ -47145,8 +49026,30 @@
         <w:rPr>
           <w:lang w:val="en-US"/>
         </w:rPr>
-        <w:t>“Project Management Guide.” Https://Www.wrike.com/, Wrike, www.wrike.com/project-management-guide/faq/what-is-a-stakeholder-in-project-management/.</w:t>
-      </w:r>
+        <w:t>“Project Management Guide.” Https://Www.wrike.com/</w:t>
+      </w:r>
+      <w:proofErr w:type="gramStart"/>
+      <w:r>
+        <w:rPr>
+          <w:lang w:val="en-US"/>
+        </w:rPr>
+        <w:t xml:space="preserve">, </w:t>
+      </w:r>
+      <w:proofErr w:type="spellStart"/>
+      <w:r>
+        <w:rPr>
+          <w:lang w:val="en-US"/>
+        </w:rPr>
+        <w:t>Wrike</w:t>
+      </w:r>
+      <w:proofErr w:type="spellEnd"/>
+      <w:r>
+        <w:rPr>
+          <w:lang w:val="en-US"/>
+        </w:rPr>
+        <w:t>, www.wrike.com/project-management-guide/faq/what-is-a-stakeholder-in-project-management/.</w:t>
+      </w:r>
+      <w:proofErr w:type="gramEnd"/>
     </w:p>
     <w:p>
       <w:pPr>
@@ -47161,15 +49064,29 @@
       <w:r>
         <w:t xml:space="preserve">URL: </w:t>
       </w:r>
-      <w:hyperlink r:id="rId23" w:history="1">
-        <w:r>
-          <w:rPr>
-            <w:rStyle w:val="Hyperlink"/>
-            <w:lang w:val="en-US"/>
-          </w:rPr>
-          <w:t>https://www.wrike.com/project-management-guide/faq/what-is-a-stakeholder-in-project-management/</w:t>
-        </w:r>
-      </w:hyperlink>
+      <w:r>
+        <w:fldChar w:fldCharType="begin"/>
+      </w:r>
+      <w:r>
+        <w:instrText xml:space="preserve"> HYPERLINK "https://www.wrike.com/project-management-guide/faq/what-is-a-stakeholder-in-project-management/" </w:instrText>
+      </w:r>
+      <w:r>
+        <w:fldChar w:fldCharType="separate"/>
+      </w:r>
+      <w:r>
+        <w:rPr>
+          <w:rStyle w:val="Hyperlink"/>
+          <w:lang w:val="en-US"/>
+        </w:rPr>
+        <w:t>https://www.wrike.com/project-management-guide/faq/what-is-a-stakeholder-in-project-management/</w:t>
+      </w:r>
+      <w:r>
+        <w:rPr>
+          <w:rStyle w:val="Hyperlink"/>
+          <w:lang w:val="en-US"/>
+        </w:rPr>
+        <w:fldChar w:fldCharType="end"/>
+      </w:r>
     </w:p>
     <w:p>
       <w:pPr>
@@ -47203,6 +49120,7 @@
         </w:rPr>
         <w:t>Root, George N. “10 Most Important Business Objectives.” </w:t>
       </w:r>
+      <w:proofErr w:type="gramStart"/>
       <w:r>
         <w:rPr>
           <w:rFonts w:eastAsia="Times New Roman"/>
@@ -47219,18 +49137,37 @@
           <w:shd w:val="clear" w:color="auto" w:fill="FFFFFF"/>
           <w:lang w:val="en-US"/>
         </w:rPr>
-        <w:t>, Chron, 26 Mar. 2018, smallbusiness.chron.com/10-important-business-objectives-23686.html.</w:t>
-      </w:r>
+        <w:t xml:space="preserve">, </w:t>
+      </w:r>
+      <w:proofErr w:type="spellStart"/>
       <w:r>
         <w:rPr>
           <w:rFonts w:eastAsia="Times New Roman"/>
           <w:shd w:val="clear" w:color="auto" w:fill="FFFFFF"/>
           <w:lang w:val="en-US"/>
         </w:rPr>
+        <w:t>Chron</w:t>
+      </w:r>
+      <w:proofErr w:type="spellEnd"/>
+      <w:r>
+        <w:rPr>
+          <w:rFonts w:eastAsia="Times New Roman"/>
+          <w:shd w:val="clear" w:color="auto" w:fill="FFFFFF"/>
+          <w:lang w:val="en-US"/>
+        </w:rPr>
+        <w:t>, 26 Mar. 2018, smallbusiness.chron.com/10-important-business-objectives-23686.html.</w:t>
+      </w:r>
+      <w:proofErr w:type="gramEnd"/>
+      <w:r>
+        <w:rPr>
+          <w:rFonts w:eastAsia="Times New Roman"/>
+          <w:shd w:val="clear" w:color="auto" w:fill="FFFFFF"/>
+          <w:lang w:val="en-US"/>
+        </w:rPr>
         <w:br/>
         <w:t xml:space="preserve">URL: </w:t>
       </w:r>
-      <w:hyperlink r:id="rId24" w:history="1">
+      <w:hyperlink r:id="rId23" w:history="1">
         <w:r>
           <w:rPr>
             <w:rStyle w:val="Hyperlink"/>
@@ -47261,12 +49198,28 @@
           <w:lang w:val="en-US"/>
         </w:rPr>
       </w:pPr>
-      <w:r>
-        <w:rPr>
-          <w:lang w:val="en-US"/>
-        </w:rPr>
-        <w:t>Thiry, Michael. “The Program Management Actors.” Project Manager, ProjectManager.com.au, 6 June 2012, projectmanager.com.au/program-management-actors/.</w:t>
-      </w:r>
+      <w:proofErr w:type="spellStart"/>
+      <w:r>
+        <w:rPr>
+          <w:lang w:val="en-US"/>
+        </w:rPr>
+        <w:t>Thiry</w:t>
+      </w:r>
+      <w:proofErr w:type="spellEnd"/>
+      <w:r>
+        <w:rPr>
+          <w:lang w:val="en-US"/>
+        </w:rPr>
+        <w:t xml:space="preserve">, Michael. “The Program Management Actors.” </w:t>
+      </w:r>
+      <w:proofErr w:type="gramStart"/>
+      <w:r>
+        <w:rPr>
+          <w:lang w:val="en-US"/>
+        </w:rPr>
+        <w:t>Project Manager, ProjectManager.com.au, 6 June 2012, projectmanager.com.au/program-management-actors/.</w:t>
+      </w:r>
+      <w:proofErr w:type="gramEnd"/>
     </w:p>
     <w:p>
       <w:pPr>
@@ -47282,15 +49235,29 @@
       <w:r>
         <w:t xml:space="preserve">URL: </w:t>
       </w:r>
-      <w:hyperlink r:id="rId25" w:history="1">
-        <w:r>
-          <w:rPr>
-            <w:rStyle w:val="Hyperlink"/>
-            <w:lang w:val="en-US"/>
-          </w:rPr>
-          <w:t>http://projectmanager.com.au/program-management-actors/</w:t>
-        </w:r>
-      </w:hyperlink>
+      <w:r>
+        <w:fldChar w:fldCharType="begin"/>
+      </w:r>
+      <w:r>
+        <w:instrText xml:space="preserve"> HYPERLINK "http://projectmanager.com.au/program-management-actors/" </w:instrText>
+      </w:r>
+      <w:r>
+        <w:fldChar w:fldCharType="separate"/>
+      </w:r>
+      <w:r>
+        <w:rPr>
+          <w:rStyle w:val="Hyperlink"/>
+          <w:lang w:val="en-US"/>
+        </w:rPr>
+        <w:t>http://projectmanager.com.au/program-management-actors/</w:t>
+      </w:r>
+      <w:r>
+        <w:rPr>
+          <w:rStyle w:val="Hyperlink"/>
+          <w:lang w:val="en-US"/>
+        </w:rPr>
+        <w:fldChar w:fldCharType="end"/>
+      </w:r>
     </w:p>
     <w:p>
       <w:pPr>
@@ -47355,7 +49322,7 @@
         </w:rPr>
         <w:t xml:space="preserve"> </w:t>
       </w:r>
-      <w:hyperlink r:id="rId26" w:history="1">
+      <w:hyperlink r:id="rId24" w:history="1">
         <w:r>
           <w:rPr>
             <w:rStyle w:val="Hyperlink"/>
@@ -47397,7 +49364,47 @@
           <w:u w:val="none"/>
           <w:lang w:val="en-US"/>
         </w:rPr>
-        <w:t>“UML 2 Activity Diagram.” Sparx Systems - UML 2 Tutorial, Sparx Systems, 5 July 2017, www.sparxsystems.com/resources/uml2_tutorial/uml2_activitydiagram.html.</w:t>
+        <w:t xml:space="preserve">“UML 2 Activity Diagram.” </w:t>
+      </w:r>
+      <w:proofErr w:type="spellStart"/>
+      <w:r>
+        <w:rPr>
+          <w:rStyle w:val="Hyperlink"/>
+          <w:color w:val="auto"/>
+          <w:u w:val="none"/>
+          <w:lang w:val="en-US"/>
+        </w:rPr>
+        <w:t>Sparx</w:t>
+      </w:r>
+      <w:proofErr w:type="spellEnd"/>
+      <w:r>
+        <w:rPr>
+          <w:rStyle w:val="Hyperlink"/>
+          <w:color w:val="auto"/>
+          <w:u w:val="none"/>
+          <w:lang w:val="en-US"/>
+        </w:rPr>
+        <w:t xml:space="preserve"> Systems - UML 2 Tutorial, </w:t>
+      </w:r>
+      <w:proofErr w:type="spellStart"/>
+      <w:r>
+        <w:rPr>
+          <w:rStyle w:val="Hyperlink"/>
+          <w:color w:val="auto"/>
+          <w:u w:val="none"/>
+          <w:lang w:val="en-US"/>
+        </w:rPr>
+        <w:t>Sparx</w:t>
+      </w:r>
+      <w:proofErr w:type="spellEnd"/>
+      <w:r>
+        <w:rPr>
+          <w:rStyle w:val="Hyperlink"/>
+          <w:color w:val="auto"/>
+          <w:u w:val="none"/>
+          <w:lang w:val="en-US"/>
+        </w:rPr>
+        <w:t xml:space="preserve"> Systems, 5 July 2017, www.sparxsystems.com/resources/uml2_tutorial/uml2_activitydiagram.html.</w:t>
       </w:r>
     </w:p>
     <w:p>
@@ -47413,7 +49420,7 @@
       <w:r>
         <w:t xml:space="preserve">URL: </w:t>
       </w:r>
-      <w:hyperlink r:id="rId27" w:history="1">
+      <w:hyperlink r:id="rId25" w:history="1">
         <w:r>
           <w:rPr>
             <w:rStyle w:val="Hyperlink"/>
@@ -47424,8 +49431,8 @@
       </w:hyperlink>
     </w:p>
     <w:sectPr>
-      <w:footerReference w:type="even" r:id="rId28"/>
-      <w:footerReference w:type="default" r:id="rId29"/>
+      <w:footerReference w:type="even" r:id="rId26"/>
+      <w:footerReference w:type="default" r:id="rId27"/>
       <w:pgSz w:w="12240" w:h="15840"/>
       <w:pgMar w:top="1440" w:right="1440" w:bottom="1440" w:left="1440" w:header="0" w:footer="720" w:gutter="0"/>
       <w:pgNumType w:start="1"/>
@@ -47532,7 +49539,7 @@
         <w:rStyle w:val="PageNumber"/>
         <w:noProof/>
       </w:rPr>
-      <w:t>32</w:t>
+      <w:t>30</w:t>
     </w:r>
     <w:r>
       <w:rPr>
@@ -54312,7 +56319,7 @@
 </file>
 
 <file path=customXml/itemProps1.xml><?xml version="1.0" encoding="utf-8"?>
-<ds:datastoreItem xmlns:ds="http://schemas.openxmlformats.org/officeDocument/2006/customXml" ds:itemID="{ED4ACDD1-D344-0045-B12F-88C093A8BD64}">
+<ds:datastoreItem xmlns:ds="http://schemas.openxmlformats.org/officeDocument/2006/customXml" ds:itemID="{88053DBF-19FB-414D-92B8-DE6D0EAE5719}">
   <ds:schemaRefs>
     <ds:schemaRef ds:uri="http://schemas.openxmlformats.org/officeDocument/2006/bibliography"/>
   </ds:schemaRefs>

</xml_diff>